<commit_message>
Atualizado o documento JavaScript
</commit_message>
<xml_diff>
--- a/--programacao/JavaScript/JS.docx
+++ b/--programacao/JavaScript/JS.docx
@@ -134,9 +134,9 @@
           <w:noProof/>
         </w:rPr>
         <w:drawing>
-          <wp:inline distT="0" distB="0" distL="0" distR="0" wp14:anchorId="635BAE3B" wp14:editId="654FF526">
-            <wp:extent cx="2200275" cy="901502"/>
-            <wp:effectExtent l="0" t="0" r="0" b="0"/>
+          <wp:inline distT="0" distB="0" distL="0" distR="0" wp14:anchorId="635BAE3B" wp14:editId="634906D0">
+            <wp:extent cx="2076450" cy="850768"/>
+            <wp:effectExtent l="0" t="0" r="0" b="6985"/>
             <wp:docPr id="1592625737" name="Imagem 1"/>
             <wp:cNvGraphicFramePr>
               <a:graphicFrameLocks xmlns:a="http://schemas.openxmlformats.org/drawingml/2006/main" noChangeAspect="1"/>
@@ -166,7 +166,7 @@
                   <pic:spPr bwMode="auto">
                     <a:xfrm>
                       <a:off x="0" y="0"/>
-                      <a:ext cx="2201342" cy="901939"/>
+                      <a:ext cx="2079693" cy="852097"/>
                     </a:xfrm>
                     <a:prstGeom prst="rect">
                       <a:avLst/>
@@ -519,9 +519,8 @@
         </w:rPr>
         <w:t>É comum que o nome de variáveis imutáveis sejam MAIÚSCULAS.</w:t>
       </w:r>
-    </w:p>
-    <w:bookmarkEnd w:id="0"/>
-    <w:p/>
+      <w:bookmarkEnd w:id="0"/>
+    </w:p>
     <w:p>
       <w:pPr>
         <w:rPr>
@@ -682,40 +681,50 @@
           <w:b/>
           <w:bCs/>
         </w:rPr>
-        <w:t>`Olá, Mundo!`</w:t>
-      </w:r>
+        <w:t xml:space="preserve">`Olá, </w:t>
+      </w:r>
+      <w:proofErr w:type="gramStart"/>
+      <w:r>
+        <w:rPr>
+          <w:rFonts w:ascii="Consolas" w:hAnsi="Consolas"/>
+          <w:b/>
+          <w:bCs/>
+        </w:rPr>
+        <w:t>Mundo!`</w:t>
+      </w:r>
+      <w:proofErr w:type="gramEnd"/>
       <w:r>
         <w:t>)</w:t>
       </w:r>
     </w:p>
     <w:p>
       <w:r>
+        <w:t xml:space="preserve">Com o comando </w:t>
+      </w:r>
+      <w:r>
+        <w:rPr>
+          <w:rFonts w:ascii="Consolas" w:hAnsi="Consolas"/>
+          <w:b/>
+          <w:bCs/>
+        </w:rPr>
+        <w:t>‘typeof’</w:t>
+      </w:r>
+      <w:r>
+        <w:t xml:space="preserve"> é possível descobrir o tipo primitivo de uma variável, por exemplo. Irá retornar o tipo primitivo como valor.</w:t>
+      </w:r>
+    </w:p>
+    <w:p>
+      <w:pPr>
+        <w:pStyle w:val="Ttulo2"/>
+        <w:rPr>
+          <w:rFonts w:ascii="Consolas" w:hAnsi="Consolas"/>
+        </w:rPr>
+      </w:pPr>
+      <w:r>
+        <w:rPr>
+          <w:rFonts w:ascii="Consolas" w:hAnsi="Consolas"/>
+        </w:rPr>
         <w:lastRenderedPageBreak/>
-        <w:t xml:space="preserve">Com o comando </w:t>
-      </w:r>
-      <w:r>
-        <w:rPr>
-          <w:rFonts w:ascii="Consolas" w:hAnsi="Consolas"/>
-          <w:b/>
-          <w:bCs/>
-        </w:rPr>
-        <w:t>‘typeof’</w:t>
-      </w:r>
-      <w:r>
-        <w:t xml:space="preserve"> é possível descobrir o tipo primitivo de uma variável, por exemplo. Irá retornar o tipo primitivo como valor.</w:t>
-      </w:r>
-    </w:p>
-    <w:p>
-      <w:pPr>
-        <w:pStyle w:val="Ttulo2"/>
-        <w:rPr>
-          <w:rFonts w:ascii="Consolas" w:hAnsi="Consolas"/>
-        </w:rPr>
-      </w:pPr>
-      <w:r>
-        <w:rPr>
-          <w:rFonts w:ascii="Consolas" w:hAnsi="Consolas"/>
-        </w:rPr>
         <w:t>String</w:t>
       </w:r>
     </w:p>
@@ -929,7 +938,6 @@
         <w:rPr>
           <w:noProof/>
         </w:rPr>
-        <w:lastRenderedPageBreak/>
         <w:drawing>
           <wp:inline distT="0" distB="0" distL="0" distR="0" wp14:anchorId="3A90F0E6" wp14:editId="58AD60C5">
             <wp:extent cx="3611138" cy="1104900"/>
@@ -990,18 +998,29 @@
     </w:p>
     <w:p>
       <w:r>
+        <w:lastRenderedPageBreak/>
         <w:t>Usar a propriedade</w:t>
       </w:r>
       <w:r>
         <w:t xml:space="preserve"> </w:t>
       </w:r>
-      <w:r>
-        <w:rPr>
-          <w:rFonts w:ascii="Consolas" w:hAnsi="Consolas"/>
-          <w:b/>
-          <w:bCs/>
-        </w:rPr>
-        <w:t>‘.length’</w:t>
+      <w:proofErr w:type="gramStart"/>
+      <w:r>
+        <w:rPr>
+          <w:rFonts w:ascii="Consolas" w:hAnsi="Consolas"/>
+          <w:b/>
+          <w:bCs/>
+        </w:rPr>
+        <w:t>‘.length</w:t>
+      </w:r>
+      <w:proofErr w:type="gramEnd"/>
+      <w:r>
+        <w:rPr>
+          <w:rFonts w:ascii="Consolas" w:hAnsi="Consolas"/>
+          <w:b/>
+          <w:bCs/>
+        </w:rPr>
+        <w:t>’</w:t>
       </w:r>
       <w:r>
         <w:t xml:space="preserve"> ao final da string retornará o comprimento do valor dessa string.</w:t>
@@ -1090,7 +1109,25 @@
           <w:b/>
           <w:bCs/>
         </w:rPr>
-        <w:t>‘string[0]’</w:t>
+        <w:t>‘</w:t>
+      </w:r>
+      <w:proofErr w:type="gramStart"/>
+      <w:r>
+        <w:rPr>
+          <w:rFonts w:ascii="Consolas" w:hAnsi="Consolas"/>
+          <w:b/>
+          <w:bCs/>
+        </w:rPr>
+        <w:t>string[</w:t>
+      </w:r>
+      <w:proofErr w:type="gramEnd"/>
+      <w:r>
+        <w:rPr>
+          <w:rFonts w:ascii="Consolas" w:hAnsi="Consolas"/>
+          <w:b/>
+          <w:bCs/>
+        </w:rPr>
+        <w:t>0]’</w:t>
       </w:r>
       <w:r>
         <w:t>.</w:t>
@@ -1192,7 +1229,6 @@
           <w:b/>
           <w:bCs/>
         </w:rPr>
-        <w:lastRenderedPageBreak/>
         <w:t>‘+’:</w:t>
       </w:r>
       <w:r>
@@ -1269,6 +1305,7 @@
           <w:b/>
           <w:bCs/>
         </w:rPr>
+        <w:lastRenderedPageBreak/>
         <w:t>‘++’:</w:t>
       </w:r>
       <w:r>
@@ -1750,7 +1787,6 @@
           <w:sz w:val="28"/>
           <w:szCs w:val="28"/>
         </w:rPr>
-        <w:lastRenderedPageBreak/>
         <w:pict w14:anchorId="62CF24BF">
           <v:rect id="_x0000_i1026" style="width:0;height:1.5pt" o:hralign="center" o:hrstd="t" o:hr="t" fillcolor="#a0a0a0" stroked="f"/>
         </w:pict>
@@ -1772,6 +1808,7 @@
     </w:p>
     <w:p>
       <w:r>
+        <w:lastRenderedPageBreak/>
         <w:t>É um objeto em JavaScript que possui diversas funções. Algumas delas são:</w:t>
       </w:r>
     </w:p>
@@ -1789,7 +1826,25 @@
           <w:b/>
           <w:bCs/>
         </w:rPr>
-        <w:t>‘alert()’:</w:t>
+        <w:t>‘</w:t>
+      </w:r>
+      <w:proofErr w:type="gramStart"/>
+      <w:r>
+        <w:rPr>
+          <w:rFonts w:ascii="Consolas" w:hAnsi="Consolas"/>
+          <w:b/>
+          <w:bCs/>
+        </w:rPr>
+        <w:t>alert(</w:t>
+      </w:r>
+      <w:proofErr w:type="gramEnd"/>
+      <w:r>
+        <w:rPr>
+          <w:rFonts w:ascii="Consolas" w:hAnsi="Consolas"/>
+          <w:b/>
+          <w:bCs/>
+        </w:rPr>
+        <w:t>)’:</w:t>
       </w:r>
       <w:r>
         <w:t xml:space="preserve"> Exibe </w:t>
@@ -1871,7 +1926,35 @@
           <w:b/>
           <w:bCs/>
         </w:rPr>
-        <w:t>‘confirm()’:</w:t>
+        <w:t>‘</w:t>
+      </w:r>
+      <w:proofErr w:type="spellStart"/>
+      <w:proofErr w:type="gramStart"/>
+      <w:r>
+        <w:rPr>
+          <w:rFonts w:ascii="Consolas" w:hAnsi="Consolas"/>
+          <w:b/>
+          <w:bCs/>
+        </w:rPr>
+        <w:t>confirm</w:t>
+      </w:r>
+      <w:proofErr w:type="spellEnd"/>
+      <w:r>
+        <w:rPr>
+          <w:rFonts w:ascii="Consolas" w:hAnsi="Consolas"/>
+          <w:b/>
+          <w:bCs/>
+        </w:rPr>
+        <w:t>(</w:t>
+      </w:r>
+      <w:proofErr w:type="gramEnd"/>
+      <w:r>
+        <w:rPr>
+          <w:rFonts w:ascii="Consolas" w:hAnsi="Consolas"/>
+          <w:b/>
+          <w:bCs/>
+        </w:rPr>
+        <w:t>)’:</w:t>
       </w:r>
       <w:r>
         <w:t xml:space="preserve"> Exibe uma caixa de texto com as opções “ok” e “cancelar”.</w:t>
@@ -1935,19 +2018,38 @@
     </w:p>
     <w:p>
       <w:pPr>
-        <w:pStyle w:val="PargrafodaLista"/>
-        <w:numPr>
-          <w:ilvl w:val="0"/>
-          <w:numId w:val="3"/>
-        </w:numPr>
-      </w:pPr>
-      <w:r>
-        <w:rPr>
-          <w:rFonts w:ascii="Consolas" w:hAnsi="Consolas"/>
-          <w:b/>
-          <w:bCs/>
-        </w:rPr>
-        <w:t>‘prompt()’:</w:t>
+        <w:rPr>
+          <w:b/>
+          <w:bCs/>
+          <w:sz w:val="24"/>
+          <w:szCs w:val="24"/>
+        </w:rPr>
+      </w:pPr>
+      <w:r>
+        <w:rPr>
+          <w:rFonts w:ascii="Consolas" w:hAnsi="Consolas"/>
+          <w:b/>
+          <w:bCs/>
+        </w:rPr>
+        <w:t>‘</w:t>
+      </w:r>
+      <w:proofErr w:type="gramStart"/>
+      <w:r>
+        <w:rPr>
+          <w:rFonts w:ascii="Consolas" w:hAnsi="Consolas"/>
+          <w:b/>
+          <w:bCs/>
+        </w:rPr>
+        <w:t>prompt(</w:t>
+      </w:r>
+      <w:proofErr w:type="gramEnd"/>
+      <w:r>
+        <w:rPr>
+          <w:rFonts w:ascii="Consolas" w:hAnsi="Consolas"/>
+          <w:b/>
+          <w:bCs/>
+        </w:rPr>
+        <w:t>)’:</w:t>
       </w:r>
       <w:r>
         <w:t xml:space="preserve"> Cria uma caixa de texto que possui uma caixa de entrada. Para usar o valor escrito pelo usuário deve ser usado em conjunto a uma variável.</w:t>
@@ -2011,6 +2113,2584 @@
       <w:r>
         <w:br/>
       </w:r>
+      <w:r>
+        <w:rPr>
+          <w:rFonts w:ascii="Calibri" w:hAnsi="Calibri" w:cs="Calibri"/>
+          <w:b/>
+          <w:bCs/>
+          <w:i/>
+          <w:iCs/>
+          <w:color w:val="004DBB"/>
+          <w:sz w:val="28"/>
+          <w:szCs w:val="28"/>
+        </w:rPr>
+        <w:pict w14:anchorId="17858C04">
+          <v:rect id="_x0000_i1029" style="width:0;height:1.5pt" o:hralign="center" o:hrstd="t" o:hr="t" fillcolor="#a0a0a0" stroked="f"/>
+        </w:pict>
+      </w:r>
+    </w:p>
+    <w:p>
+      <w:pPr>
+        <w:pStyle w:val="Ttulo1"/>
+      </w:pPr>
+      <w:r>
+        <w:t>Matrizes em JS</w:t>
+      </w:r>
+      <w:r>
+        <w:t xml:space="preserve"> (</w:t>
+      </w:r>
+      <w:proofErr w:type="spellStart"/>
+      <w:r>
+        <w:rPr>
+          <w:i/>
+          <w:iCs/>
+        </w:rPr>
+        <w:t>Arrays</w:t>
+      </w:r>
+      <w:proofErr w:type="spellEnd"/>
+      <w:r>
+        <w:t>)</w:t>
+      </w:r>
+    </w:p>
+    <w:p>
+      <w:r>
+        <w:t xml:space="preserve">Permite armazenar vários valores em uma única variável. Todos os </w:t>
+      </w:r>
+      <w:r>
+        <w:t xml:space="preserve">valores devem estar dentro de colchetes </w:t>
+      </w:r>
+      <w:r>
+        <w:rPr>
+          <w:rFonts w:ascii="Consolas" w:hAnsi="Consolas"/>
+          <w:b/>
+          <w:bCs/>
+        </w:rPr>
+        <w:t>‘[]’</w:t>
+      </w:r>
+      <w:r>
+        <w:t xml:space="preserve"> e separados por vírgula.</w:t>
+      </w:r>
+    </w:p>
+    <w:p>
+      <w:r>
+        <w:rPr>
+          <w:noProof/>
+        </w:rPr>
+        <w:drawing>
+          <wp:inline distT="0" distB="0" distL="0" distR="0" wp14:anchorId="652638AC" wp14:editId="11C22470">
+            <wp:extent cx="5467350" cy="718136"/>
+            <wp:effectExtent l="0" t="0" r="0" b="6350"/>
+            <wp:docPr id="192652652" name="Imagem 1"/>
+            <wp:cNvGraphicFramePr>
+              <a:graphicFrameLocks xmlns:a="http://schemas.openxmlformats.org/drawingml/2006/main" noChangeAspect="1"/>
+            </wp:cNvGraphicFramePr>
+            <a:graphic xmlns:a="http://schemas.openxmlformats.org/drawingml/2006/main">
+              <a:graphicData uri="http://schemas.openxmlformats.org/drawingml/2006/picture">
+                <pic:pic xmlns:pic="http://schemas.openxmlformats.org/drawingml/2006/picture">
+                  <pic:nvPicPr>
+                    <pic:cNvPr id="0" name="Picture 6"/>
+                    <pic:cNvPicPr>
+                      <a:picLocks noChangeAspect="1" noChangeArrowheads="1"/>
+                    </pic:cNvPicPr>
+                  </pic:nvPicPr>
+                  <pic:blipFill>
+                    <a:blip r:embed="rId21">
+                      <a:extLst>
+                        <a:ext uri="{28A0092B-C50C-407E-A947-70E740481C1C}">
+                          <a14:useLocalDpi xmlns:a14="http://schemas.microsoft.com/office/drawing/2010/main" val="0"/>
+                        </a:ext>
+                      </a:extLst>
+                    </a:blip>
+                    <a:srcRect/>
+                    <a:stretch>
+                      <a:fillRect/>
+                    </a:stretch>
+                  </pic:blipFill>
+                  <pic:spPr bwMode="auto">
+                    <a:xfrm>
+                      <a:off x="0" y="0"/>
+                      <a:ext cx="5486399" cy="720638"/>
+                    </a:xfrm>
+                    <a:prstGeom prst="rect">
+                      <a:avLst/>
+                    </a:prstGeom>
+                    <a:noFill/>
+                    <a:ln>
+                      <a:noFill/>
+                    </a:ln>
+                  </pic:spPr>
+                </pic:pic>
+              </a:graphicData>
+            </a:graphic>
+          </wp:inline>
+        </w:drawing>
+      </w:r>
+    </w:p>
+    <w:p>
+      <w:r>
+        <w:t>Como pode ver, é possível armazenar diversos valores em uma matriz, ainda que diferentes uns dos outros.</w:t>
+      </w:r>
+    </w:p>
+    <w:p>
+      <w:r>
+        <w:t>Cada item na matriz é acessado por suas respectivas posições, considerando que a primeira posição é 0.</w:t>
+      </w:r>
+    </w:p>
+    <w:p>
+      <w:r>
+        <w:rPr>
+          <w:noProof/>
+        </w:rPr>
+        <w:lastRenderedPageBreak/>
+        <w:drawing>
+          <wp:inline distT="0" distB="0" distL="0" distR="0" wp14:anchorId="50296D36" wp14:editId="417AAAE0">
+            <wp:extent cx="4352925" cy="1003213"/>
+            <wp:effectExtent l="0" t="0" r="0" b="6985"/>
+            <wp:docPr id="1509630611" name="Imagem 2"/>
+            <wp:cNvGraphicFramePr>
+              <a:graphicFrameLocks xmlns:a="http://schemas.openxmlformats.org/drawingml/2006/main" noChangeAspect="1"/>
+            </wp:cNvGraphicFramePr>
+            <a:graphic xmlns:a="http://schemas.openxmlformats.org/drawingml/2006/main">
+              <a:graphicData uri="http://schemas.openxmlformats.org/drawingml/2006/picture">
+                <pic:pic xmlns:pic="http://schemas.openxmlformats.org/drawingml/2006/picture">
+                  <pic:nvPicPr>
+                    <pic:cNvPr id="0" name="Picture 8"/>
+                    <pic:cNvPicPr>
+                      <a:picLocks noChangeAspect="1" noChangeArrowheads="1"/>
+                    </pic:cNvPicPr>
+                  </pic:nvPicPr>
+                  <pic:blipFill>
+                    <a:blip r:embed="rId22">
+                      <a:extLst>
+                        <a:ext uri="{28A0092B-C50C-407E-A947-70E740481C1C}">
+                          <a14:useLocalDpi xmlns:a14="http://schemas.microsoft.com/office/drawing/2010/main" val="0"/>
+                        </a:ext>
+                      </a:extLst>
+                    </a:blip>
+                    <a:srcRect/>
+                    <a:stretch>
+                      <a:fillRect/>
+                    </a:stretch>
+                  </pic:blipFill>
+                  <pic:spPr bwMode="auto">
+                    <a:xfrm>
+                      <a:off x="0" y="0"/>
+                      <a:ext cx="4378218" cy="1009042"/>
+                    </a:xfrm>
+                    <a:prstGeom prst="rect">
+                      <a:avLst/>
+                    </a:prstGeom>
+                    <a:noFill/>
+                    <a:ln>
+                      <a:noFill/>
+                    </a:ln>
+                  </pic:spPr>
+                </pic:pic>
+              </a:graphicData>
+            </a:graphic>
+          </wp:inline>
+        </w:drawing>
+      </w:r>
+    </w:p>
+    <w:p>
+      <w:r>
+        <w:t>No exemplo acima, o console retornará o primeiro valor da matriz.</w:t>
+      </w:r>
+    </w:p>
+    <w:p>
+      <w:r>
+        <w:t xml:space="preserve">Caso pedido uma posição ou item inexistente na matriz, será retornado o valor </w:t>
+      </w:r>
+      <w:r>
+        <w:rPr>
+          <w:rFonts w:ascii="Consolas" w:hAnsi="Consolas"/>
+          <w:b/>
+          <w:bCs/>
+        </w:rPr>
+        <w:t>‘undefined’</w:t>
+      </w:r>
+      <w:r>
+        <w:t>.</w:t>
+      </w:r>
+    </w:p>
+    <w:p>
+      <w:pPr>
+        <w:pStyle w:val="Ttulo2"/>
+      </w:pPr>
+      <w:r>
+        <w:t>Mutação de matriz</w:t>
+      </w:r>
+    </w:p>
+    <w:p>
+      <w:r>
+        <w:t xml:space="preserve">Mesmo que a matriz tenha sido declarada com </w:t>
+      </w:r>
+      <w:r>
+        <w:rPr>
+          <w:rFonts w:ascii="Consolas" w:hAnsi="Consolas"/>
+        </w:rPr>
+        <w:t>‘const’</w:t>
+      </w:r>
+      <w:r>
+        <w:t>, ela é mutável.</w:t>
+      </w:r>
+      <w:r>
+        <w:t xml:space="preserve"> A variável em si é IMUTÁVEL, mas os valores podem ser modificados.</w:t>
+      </w:r>
+    </w:p>
+    <w:p>
+      <w:r>
+        <w:rPr>
+          <w:noProof/>
+        </w:rPr>
+        <w:drawing>
+          <wp:inline distT="0" distB="0" distL="0" distR="0" wp14:anchorId="5B2C9FC2" wp14:editId="1D9314EC">
+            <wp:extent cx="4657725" cy="1240015"/>
+            <wp:effectExtent l="0" t="0" r="0" b="0"/>
+            <wp:docPr id="450311869" name="Imagem 3"/>
+            <wp:cNvGraphicFramePr>
+              <a:graphicFrameLocks xmlns:a="http://schemas.openxmlformats.org/drawingml/2006/main" noChangeAspect="1"/>
+            </wp:cNvGraphicFramePr>
+            <a:graphic xmlns:a="http://schemas.openxmlformats.org/drawingml/2006/main">
+              <a:graphicData uri="http://schemas.openxmlformats.org/drawingml/2006/picture">
+                <pic:pic xmlns:pic="http://schemas.openxmlformats.org/drawingml/2006/picture">
+                  <pic:nvPicPr>
+                    <pic:cNvPr id="0" name="Picture 10"/>
+                    <pic:cNvPicPr>
+                      <a:picLocks noChangeAspect="1" noChangeArrowheads="1"/>
+                    </pic:cNvPicPr>
+                  </pic:nvPicPr>
+                  <pic:blipFill>
+                    <a:blip r:embed="rId23">
+                      <a:extLst>
+                        <a:ext uri="{28A0092B-C50C-407E-A947-70E740481C1C}">
+                          <a14:useLocalDpi xmlns:a14="http://schemas.microsoft.com/office/drawing/2010/main" val="0"/>
+                        </a:ext>
+                      </a:extLst>
+                    </a:blip>
+                    <a:srcRect/>
+                    <a:stretch>
+                      <a:fillRect/>
+                    </a:stretch>
+                  </pic:blipFill>
+                  <pic:spPr bwMode="auto">
+                    <a:xfrm>
+                      <a:off x="0" y="0"/>
+                      <a:ext cx="4675326" cy="1244701"/>
+                    </a:xfrm>
+                    <a:prstGeom prst="rect">
+                      <a:avLst/>
+                    </a:prstGeom>
+                    <a:noFill/>
+                    <a:ln>
+                      <a:noFill/>
+                    </a:ln>
+                  </pic:spPr>
+                </pic:pic>
+              </a:graphicData>
+            </a:graphic>
+          </wp:inline>
+        </w:drawing>
+      </w:r>
+    </w:p>
+    <w:p>
+      <w:r>
+        <w:t xml:space="preserve">No código acima, o valor do terceiro item (posição 2) foi alterado de </w:t>
+      </w:r>
+      <w:r>
+        <w:rPr>
+          <w:rFonts w:ascii="Consolas" w:hAnsi="Consolas"/>
+          <w:b/>
+          <w:bCs/>
+        </w:rPr>
+        <w:t>‘30’</w:t>
+      </w:r>
+      <w:r>
+        <w:t xml:space="preserve"> para </w:t>
+      </w:r>
+      <w:r>
+        <w:rPr>
+          <w:rFonts w:ascii="Consolas" w:hAnsi="Consolas"/>
+          <w:b/>
+          <w:bCs/>
+        </w:rPr>
+        <w:t>‘15’</w:t>
+      </w:r>
+      <w:r>
+        <w:t>.</w:t>
+      </w:r>
+    </w:p>
+    <w:p>
+      <w:pPr>
+        <w:pStyle w:val="Ttulo2"/>
+      </w:pPr>
+      <w:r>
+        <w:t>Matriz multidimensional</w:t>
+      </w:r>
+    </w:p>
+    <w:p>
+      <w:r>
+        <w:t>Assim se dá o nome quando uma matriz é composta de outras matrizes.</w:t>
+      </w:r>
+    </w:p>
+    <w:p>
+      <w:r>
+        <w:rPr>
+          <w:noProof/>
+        </w:rPr>
+        <w:drawing>
+          <wp:inline distT="0" distB="0" distL="0" distR="0" wp14:anchorId="4808834D" wp14:editId="4BAD6BCE">
+            <wp:extent cx="2431083" cy="1952625"/>
+            <wp:effectExtent l="0" t="0" r="7620" b="0"/>
+            <wp:docPr id="1421868839" name="Imagem 5"/>
+            <wp:cNvGraphicFramePr>
+              <a:graphicFrameLocks xmlns:a="http://schemas.openxmlformats.org/drawingml/2006/main" noChangeAspect="1"/>
+            </wp:cNvGraphicFramePr>
+            <a:graphic xmlns:a="http://schemas.openxmlformats.org/drawingml/2006/main">
+              <a:graphicData uri="http://schemas.openxmlformats.org/drawingml/2006/picture">
+                <pic:pic xmlns:pic="http://schemas.openxmlformats.org/drawingml/2006/picture">
+                  <pic:nvPicPr>
+                    <pic:cNvPr id="0" name="Picture 14"/>
+                    <pic:cNvPicPr>
+                      <a:picLocks noChangeAspect="1" noChangeArrowheads="1"/>
+                    </pic:cNvPicPr>
+                  </pic:nvPicPr>
+                  <pic:blipFill>
+                    <a:blip r:embed="rId24">
+                      <a:extLst>
+                        <a:ext uri="{28A0092B-C50C-407E-A947-70E740481C1C}">
+                          <a14:useLocalDpi xmlns:a14="http://schemas.microsoft.com/office/drawing/2010/main" val="0"/>
+                        </a:ext>
+                      </a:extLst>
+                    </a:blip>
+                    <a:srcRect/>
+                    <a:stretch>
+                      <a:fillRect/>
+                    </a:stretch>
+                  </pic:blipFill>
+                  <pic:spPr bwMode="auto">
+                    <a:xfrm>
+                      <a:off x="0" y="0"/>
+                      <a:ext cx="2490554" cy="2000392"/>
+                    </a:xfrm>
+                    <a:prstGeom prst="rect">
+                      <a:avLst/>
+                    </a:prstGeom>
+                    <a:noFill/>
+                    <a:ln>
+                      <a:noFill/>
+                    </a:ln>
+                  </pic:spPr>
+                </pic:pic>
+              </a:graphicData>
+            </a:graphic>
+          </wp:inline>
+        </w:drawing>
+      </w:r>
+    </w:p>
+    <w:p>
+      <w:r>
+        <w:lastRenderedPageBreak/>
+        <w:t>O acesso a um item dentro de uma matriz</w:t>
+      </w:r>
+      <w:r>
+        <w:t xml:space="preserve"> interna é feito pela posição, primeiro especificando a posição da matriz e depois a posição do item dentro dessa matriz.</w:t>
+      </w:r>
+    </w:p>
+    <w:p>
+      <w:r>
+        <w:rPr>
+          <w:noProof/>
+        </w:rPr>
+        <w:drawing>
+          <wp:inline distT="0" distB="0" distL="0" distR="0" wp14:anchorId="4B48A96D" wp14:editId="408F0C2F">
+            <wp:extent cx="4598153" cy="962025"/>
+            <wp:effectExtent l="0" t="0" r="0" b="0"/>
+            <wp:docPr id="2143590230" name="Imagem 6"/>
+            <wp:cNvGraphicFramePr>
+              <a:graphicFrameLocks xmlns:a="http://schemas.openxmlformats.org/drawingml/2006/main" noChangeAspect="1"/>
+            </wp:cNvGraphicFramePr>
+            <a:graphic xmlns:a="http://schemas.openxmlformats.org/drawingml/2006/main">
+              <a:graphicData uri="http://schemas.openxmlformats.org/drawingml/2006/picture">
+                <pic:pic xmlns:pic="http://schemas.openxmlformats.org/drawingml/2006/picture">
+                  <pic:nvPicPr>
+                    <pic:cNvPr id="0" name="Picture 16"/>
+                    <pic:cNvPicPr>
+                      <a:picLocks noChangeAspect="1" noChangeArrowheads="1"/>
+                    </pic:cNvPicPr>
+                  </pic:nvPicPr>
+                  <pic:blipFill>
+                    <a:blip r:embed="rId25">
+                      <a:extLst>
+                        <a:ext uri="{28A0092B-C50C-407E-A947-70E740481C1C}">
+                          <a14:useLocalDpi xmlns:a14="http://schemas.microsoft.com/office/drawing/2010/main" val="0"/>
+                        </a:ext>
+                      </a:extLst>
+                    </a:blip>
+                    <a:srcRect/>
+                    <a:stretch>
+                      <a:fillRect/>
+                    </a:stretch>
+                  </pic:blipFill>
+                  <pic:spPr bwMode="auto">
+                    <a:xfrm>
+                      <a:off x="0" y="0"/>
+                      <a:ext cx="4617771" cy="966129"/>
+                    </a:xfrm>
+                    <a:prstGeom prst="rect">
+                      <a:avLst/>
+                    </a:prstGeom>
+                    <a:noFill/>
+                    <a:ln>
+                      <a:noFill/>
+                    </a:ln>
+                  </pic:spPr>
+                </pic:pic>
+              </a:graphicData>
+            </a:graphic>
+          </wp:inline>
+        </w:drawing>
+      </w:r>
+    </w:p>
+    <w:p>
+      <w:r>
+        <w:t xml:space="preserve">Considerando a matriz multidimensional anterior, o código acima retornará no console o valor </w:t>
+      </w:r>
+      <w:r>
+        <w:rPr>
+          <w:rFonts w:ascii="Consolas" w:hAnsi="Consolas"/>
+          <w:b/>
+          <w:bCs/>
+        </w:rPr>
+        <w:t>‘8’</w:t>
+      </w:r>
+      <w:r>
+        <w:t>.</w:t>
+      </w:r>
+    </w:p>
+    <w:p>
+      <w:pPr>
+        <w:pStyle w:val="Ttulo2"/>
+      </w:pPr>
+      <w:r>
+        <w:t>Métodos de Matriz</w:t>
+      </w:r>
+    </w:p>
+    <w:p>
+      <w:r>
+        <w:t>Existem alguns métodos para matrizes que ajudam a adicionar, remover e manipular elementos dentro da matriz.</w:t>
+      </w:r>
+    </w:p>
+    <w:p>
+      <w:pPr>
+        <w:pStyle w:val="PargrafodaLista"/>
+        <w:numPr>
+          <w:ilvl w:val="0"/>
+          <w:numId w:val="6"/>
+        </w:numPr>
+      </w:pPr>
+      <w:r>
+        <w:rPr>
+          <w:rFonts w:ascii="Consolas" w:hAnsi="Consolas"/>
+          <w:b/>
+          <w:bCs/>
+        </w:rPr>
+        <w:t>‘</w:t>
+      </w:r>
+      <w:proofErr w:type="gramStart"/>
+      <w:r>
+        <w:rPr>
+          <w:rFonts w:ascii="Consolas" w:hAnsi="Consolas"/>
+          <w:b/>
+          <w:bCs/>
+        </w:rPr>
+        <w:t>push</w:t>
+      </w:r>
+      <w:r>
+        <w:rPr>
+          <w:rFonts w:ascii="Consolas" w:hAnsi="Consolas"/>
+          <w:b/>
+          <w:bCs/>
+        </w:rPr>
+        <w:t>(</w:t>
+      </w:r>
+      <w:proofErr w:type="gramEnd"/>
+      <w:r>
+        <w:rPr>
+          <w:rFonts w:ascii="Consolas" w:hAnsi="Consolas"/>
+          <w:b/>
+          <w:bCs/>
+        </w:rPr>
+        <w:t>)</w:t>
+      </w:r>
+      <w:r>
+        <w:rPr>
+          <w:rFonts w:ascii="Consolas" w:hAnsi="Consolas"/>
+          <w:b/>
+          <w:bCs/>
+        </w:rPr>
+        <w:t>’:</w:t>
+      </w:r>
+      <w:r>
+        <w:t xml:space="preserve"> Adiciona </w:t>
+      </w:r>
+      <w:r>
+        <w:t>um ou mais elementos</w:t>
+      </w:r>
+      <w:r>
+        <w:t xml:space="preserve"> </w:t>
+      </w:r>
+      <w:r>
+        <w:t>ao final da matriz original.</w:t>
+      </w:r>
+      <w:r>
+        <w:br/>
+      </w:r>
+      <w:r>
+        <w:rPr>
+          <w:noProof/>
+        </w:rPr>
+        <w:drawing>
+          <wp:inline distT="0" distB="0" distL="0" distR="0" wp14:anchorId="7CF3F19D" wp14:editId="1BEC5C5C">
+            <wp:extent cx="3419475" cy="940919"/>
+            <wp:effectExtent l="0" t="0" r="0" b="0"/>
+            <wp:docPr id="459390675" name="Imagem 7"/>
+            <wp:cNvGraphicFramePr>
+              <a:graphicFrameLocks xmlns:a="http://schemas.openxmlformats.org/drawingml/2006/main" noChangeAspect="1"/>
+            </wp:cNvGraphicFramePr>
+            <a:graphic xmlns:a="http://schemas.openxmlformats.org/drawingml/2006/main">
+              <a:graphicData uri="http://schemas.openxmlformats.org/drawingml/2006/picture">
+                <pic:pic xmlns:pic="http://schemas.openxmlformats.org/drawingml/2006/picture">
+                  <pic:nvPicPr>
+                    <pic:cNvPr id="0" name="Picture 18"/>
+                    <pic:cNvPicPr>
+                      <a:picLocks noChangeAspect="1" noChangeArrowheads="1"/>
+                    </pic:cNvPicPr>
+                  </pic:nvPicPr>
+                  <pic:blipFill>
+                    <a:blip r:embed="rId26">
+                      <a:extLst>
+                        <a:ext uri="{28A0092B-C50C-407E-A947-70E740481C1C}">
+                          <a14:useLocalDpi xmlns:a14="http://schemas.microsoft.com/office/drawing/2010/main" val="0"/>
+                        </a:ext>
+                      </a:extLst>
+                    </a:blip>
+                    <a:srcRect/>
+                    <a:stretch>
+                      <a:fillRect/>
+                    </a:stretch>
+                  </pic:blipFill>
+                  <pic:spPr bwMode="auto">
+                    <a:xfrm>
+                      <a:off x="0" y="0"/>
+                      <a:ext cx="3443691" cy="947582"/>
+                    </a:xfrm>
+                    <a:prstGeom prst="rect">
+                      <a:avLst/>
+                    </a:prstGeom>
+                    <a:noFill/>
+                    <a:ln>
+                      <a:noFill/>
+                    </a:ln>
+                  </pic:spPr>
+                </pic:pic>
+              </a:graphicData>
+            </a:graphic>
+          </wp:inline>
+        </w:drawing>
+      </w:r>
+    </w:p>
+    <w:p>
+      <w:pPr>
+        <w:pStyle w:val="PargrafodaLista"/>
+        <w:numPr>
+          <w:ilvl w:val="0"/>
+          <w:numId w:val="6"/>
+        </w:numPr>
+      </w:pPr>
+      <w:r>
+        <w:rPr>
+          <w:rFonts w:ascii="Consolas" w:hAnsi="Consolas"/>
+          <w:b/>
+          <w:bCs/>
+        </w:rPr>
+        <w:t>‘</w:t>
+      </w:r>
+      <w:proofErr w:type="gramStart"/>
+      <w:r>
+        <w:rPr>
+          <w:rFonts w:ascii="Consolas" w:hAnsi="Consolas"/>
+          <w:b/>
+          <w:bCs/>
+        </w:rPr>
+        <w:t>pop(</w:t>
+      </w:r>
+      <w:proofErr w:type="gramEnd"/>
+      <w:r>
+        <w:rPr>
+          <w:rFonts w:ascii="Consolas" w:hAnsi="Consolas"/>
+          <w:b/>
+          <w:bCs/>
+        </w:rPr>
+        <w:t>)</w:t>
+      </w:r>
+      <w:r>
+        <w:rPr>
+          <w:rFonts w:ascii="Consolas" w:hAnsi="Consolas"/>
+          <w:b/>
+          <w:bCs/>
+        </w:rPr>
+        <w:t>’:</w:t>
+      </w:r>
+      <w:r>
+        <w:t xml:space="preserve"> </w:t>
+      </w:r>
+      <w:r>
+        <w:t>Remove o último elemento da matriz e retorna o elemento removido.</w:t>
+      </w:r>
+      <w:r>
+        <w:br/>
+      </w:r>
+      <w:r>
+        <w:rPr>
+          <w:noProof/>
+        </w:rPr>
+        <w:drawing>
+          <wp:inline distT="0" distB="0" distL="0" distR="0" wp14:anchorId="3B63108C" wp14:editId="7A1F14D6">
+            <wp:extent cx="4048125" cy="929679"/>
+            <wp:effectExtent l="0" t="0" r="0" b="3810"/>
+            <wp:docPr id="327388838" name="Imagem 10"/>
+            <wp:cNvGraphicFramePr>
+              <a:graphicFrameLocks xmlns:a="http://schemas.openxmlformats.org/drawingml/2006/main" noChangeAspect="1"/>
+            </wp:cNvGraphicFramePr>
+            <a:graphic xmlns:a="http://schemas.openxmlformats.org/drawingml/2006/main">
+              <a:graphicData uri="http://schemas.openxmlformats.org/drawingml/2006/picture">
+                <pic:pic xmlns:pic="http://schemas.openxmlformats.org/drawingml/2006/picture">
+                  <pic:nvPicPr>
+                    <pic:cNvPr id="0" name="Picture 27"/>
+                    <pic:cNvPicPr>
+                      <a:picLocks noChangeAspect="1" noChangeArrowheads="1"/>
+                    </pic:cNvPicPr>
+                  </pic:nvPicPr>
+                  <pic:blipFill>
+                    <a:blip r:embed="rId27">
+                      <a:extLst>
+                        <a:ext uri="{28A0092B-C50C-407E-A947-70E740481C1C}">
+                          <a14:useLocalDpi xmlns:a14="http://schemas.microsoft.com/office/drawing/2010/main" val="0"/>
+                        </a:ext>
+                      </a:extLst>
+                    </a:blip>
+                    <a:srcRect/>
+                    <a:stretch>
+                      <a:fillRect/>
+                    </a:stretch>
+                  </pic:blipFill>
+                  <pic:spPr bwMode="auto">
+                    <a:xfrm>
+                      <a:off x="0" y="0"/>
+                      <a:ext cx="4088112" cy="938862"/>
+                    </a:xfrm>
+                    <a:prstGeom prst="rect">
+                      <a:avLst/>
+                    </a:prstGeom>
+                    <a:noFill/>
+                    <a:ln>
+                      <a:noFill/>
+                    </a:ln>
+                  </pic:spPr>
+                </pic:pic>
+              </a:graphicData>
+            </a:graphic>
+          </wp:inline>
+        </w:drawing>
+      </w:r>
+    </w:p>
+    <w:p>
+      <w:pPr>
+        <w:pStyle w:val="PargrafodaLista"/>
+        <w:numPr>
+          <w:ilvl w:val="0"/>
+          <w:numId w:val="6"/>
+        </w:numPr>
+      </w:pPr>
+      <w:r>
+        <w:rPr>
+          <w:rFonts w:ascii="Consolas" w:hAnsi="Consolas"/>
+          <w:b/>
+          <w:bCs/>
+        </w:rPr>
+        <w:t>‘</w:t>
+      </w:r>
+      <w:proofErr w:type="gramStart"/>
+      <w:r>
+        <w:rPr>
+          <w:rFonts w:ascii="Consolas" w:hAnsi="Consolas"/>
+          <w:b/>
+          <w:bCs/>
+        </w:rPr>
+        <w:t>shift(</w:t>
+      </w:r>
+      <w:proofErr w:type="gramEnd"/>
+      <w:r>
+        <w:rPr>
+          <w:rFonts w:ascii="Consolas" w:hAnsi="Consolas"/>
+          <w:b/>
+          <w:bCs/>
+        </w:rPr>
+        <w:t>)’:</w:t>
+      </w:r>
+      <w:r>
+        <w:t xml:space="preserve"> Remove o primeiro elemento da matriz e retorna o valor removido.</w:t>
+      </w:r>
+      <w:r>
+        <w:br/>
+      </w:r>
+      <w:r>
+        <w:rPr>
+          <w:noProof/>
+        </w:rPr>
+        <w:drawing>
+          <wp:inline distT="0" distB="0" distL="0" distR="0" wp14:anchorId="565FA7B0" wp14:editId="6D1BBCAB">
+            <wp:extent cx="4430060" cy="971550"/>
+            <wp:effectExtent l="0" t="0" r="8890" b="0"/>
+            <wp:docPr id="976714632" name="Imagem 11"/>
+            <wp:cNvGraphicFramePr>
+              <a:graphicFrameLocks xmlns:a="http://schemas.openxmlformats.org/drawingml/2006/main" noChangeAspect="1"/>
+            </wp:cNvGraphicFramePr>
+            <a:graphic xmlns:a="http://schemas.openxmlformats.org/drawingml/2006/main">
+              <a:graphicData uri="http://schemas.openxmlformats.org/drawingml/2006/picture">
+                <pic:pic xmlns:pic="http://schemas.openxmlformats.org/drawingml/2006/picture">
+                  <pic:nvPicPr>
+                    <pic:cNvPr id="0" name="Picture 29"/>
+                    <pic:cNvPicPr>
+                      <a:picLocks noChangeAspect="1" noChangeArrowheads="1"/>
+                    </pic:cNvPicPr>
+                  </pic:nvPicPr>
+                  <pic:blipFill>
+                    <a:blip r:embed="rId28">
+                      <a:extLst>
+                        <a:ext uri="{28A0092B-C50C-407E-A947-70E740481C1C}">
+                          <a14:useLocalDpi xmlns:a14="http://schemas.microsoft.com/office/drawing/2010/main" val="0"/>
+                        </a:ext>
+                      </a:extLst>
+                    </a:blip>
+                    <a:srcRect/>
+                    <a:stretch>
+                      <a:fillRect/>
+                    </a:stretch>
+                  </pic:blipFill>
+                  <pic:spPr bwMode="auto">
+                    <a:xfrm>
+                      <a:off x="0" y="0"/>
+                      <a:ext cx="4492436" cy="985230"/>
+                    </a:xfrm>
+                    <a:prstGeom prst="rect">
+                      <a:avLst/>
+                    </a:prstGeom>
+                    <a:noFill/>
+                    <a:ln>
+                      <a:noFill/>
+                    </a:ln>
+                  </pic:spPr>
+                </pic:pic>
+              </a:graphicData>
+            </a:graphic>
+          </wp:inline>
+        </w:drawing>
+      </w:r>
+    </w:p>
+    <w:p>
+      <w:pPr>
+        <w:pStyle w:val="PargrafodaLista"/>
+        <w:numPr>
+          <w:ilvl w:val="0"/>
+          <w:numId w:val="6"/>
+        </w:numPr>
+      </w:pPr>
+      <w:r>
+        <w:rPr>
+          <w:rFonts w:ascii="Consolas" w:hAnsi="Consolas"/>
+          <w:b/>
+          <w:bCs/>
+        </w:rPr>
+        <w:lastRenderedPageBreak/>
+        <w:t>‘</w:t>
+      </w:r>
+      <w:r>
+        <w:rPr>
+          <w:rFonts w:ascii="Consolas" w:hAnsi="Consolas"/>
+          <w:b/>
+          <w:bCs/>
+        </w:rPr>
+        <w:t>unshift</w:t>
+      </w:r>
+      <w:r>
+        <w:rPr>
+          <w:rFonts w:ascii="Consolas" w:hAnsi="Consolas"/>
+          <w:b/>
+          <w:bCs/>
+        </w:rPr>
+        <w:t>’:</w:t>
+      </w:r>
+      <w:r>
+        <w:t xml:space="preserve"> </w:t>
+      </w:r>
+      <w:r>
+        <w:t>Adiciona um ou mais elementos ao início da matriz.</w:t>
+      </w:r>
+      <w:r>
+        <w:br/>
+      </w:r>
+      <w:r>
+        <w:rPr>
+          <w:noProof/>
+        </w:rPr>
+        <w:drawing>
+          <wp:inline distT="0" distB="0" distL="0" distR="0" wp14:anchorId="70151E08" wp14:editId="23335AB6">
+            <wp:extent cx="4162425" cy="1145352"/>
+            <wp:effectExtent l="0" t="0" r="0" b="0"/>
+            <wp:docPr id="608236980" name="Imagem 12"/>
+            <wp:cNvGraphicFramePr>
+              <a:graphicFrameLocks xmlns:a="http://schemas.openxmlformats.org/drawingml/2006/main" noChangeAspect="1"/>
+            </wp:cNvGraphicFramePr>
+            <a:graphic xmlns:a="http://schemas.openxmlformats.org/drawingml/2006/main">
+              <a:graphicData uri="http://schemas.openxmlformats.org/drawingml/2006/picture">
+                <pic:pic xmlns:pic="http://schemas.openxmlformats.org/drawingml/2006/picture">
+                  <pic:nvPicPr>
+                    <pic:cNvPr id="0" name="Picture 31"/>
+                    <pic:cNvPicPr>
+                      <a:picLocks noChangeAspect="1" noChangeArrowheads="1"/>
+                    </pic:cNvPicPr>
+                  </pic:nvPicPr>
+                  <pic:blipFill>
+                    <a:blip r:embed="rId29">
+                      <a:extLst>
+                        <a:ext uri="{28A0092B-C50C-407E-A947-70E740481C1C}">
+                          <a14:useLocalDpi xmlns:a14="http://schemas.microsoft.com/office/drawing/2010/main" val="0"/>
+                        </a:ext>
+                      </a:extLst>
+                    </a:blip>
+                    <a:srcRect/>
+                    <a:stretch>
+                      <a:fillRect/>
+                    </a:stretch>
+                  </pic:blipFill>
+                  <pic:spPr bwMode="auto">
+                    <a:xfrm>
+                      <a:off x="0" y="0"/>
+                      <a:ext cx="4205598" cy="1157232"/>
+                    </a:xfrm>
+                    <a:prstGeom prst="rect">
+                      <a:avLst/>
+                    </a:prstGeom>
+                    <a:noFill/>
+                    <a:ln>
+                      <a:noFill/>
+                    </a:ln>
+                  </pic:spPr>
+                </pic:pic>
+              </a:graphicData>
+            </a:graphic>
+          </wp:inline>
+        </w:drawing>
+      </w:r>
+    </w:p>
+    <w:p>
+      <w:pPr>
+        <w:pStyle w:val="PargrafodaLista"/>
+        <w:numPr>
+          <w:ilvl w:val="0"/>
+          <w:numId w:val="6"/>
+        </w:numPr>
+      </w:pPr>
+      <w:r>
+        <w:rPr>
+          <w:rFonts w:ascii="Consolas" w:hAnsi="Consolas"/>
+          <w:b/>
+          <w:bCs/>
+        </w:rPr>
+        <w:t>‘</w:t>
+      </w:r>
+      <w:proofErr w:type="spellStart"/>
+      <w:proofErr w:type="gramStart"/>
+      <w:r>
+        <w:rPr>
+          <w:rFonts w:ascii="Consolas" w:hAnsi="Consolas"/>
+          <w:b/>
+          <w:bCs/>
+        </w:rPr>
+        <w:t>slice</w:t>
+      </w:r>
+      <w:proofErr w:type="spellEnd"/>
+      <w:r>
+        <w:rPr>
+          <w:rFonts w:ascii="Consolas" w:hAnsi="Consolas"/>
+          <w:b/>
+          <w:bCs/>
+        </w:rPr>
+        <w:t>(</w:t>
+      </w:r>
+      <w:proofErr w:type="gramEnd"/>
+      <w:r>
+        <w:rPr>
+          <w:rFonts w:ascii="Consolas" w:hAnsi="Consolas"/>
+          <w:b/>
+          <w:bCs/>
+        </w:rPr>
+        <w:t>)’:</w:t>
+      </w:r>
+      <w:r>
+        <w:t xml:space="preserve"> Cria uma cópia</w:t>
+      </w:r>
+      <w:r>
+        <w:t xml:space="preserve"> da matriz, começando e terminando pelas posições especificadas.</w:t>
+      </w:r>
+      <w:r>
+        <w:br/>
+      </w:r>
+      <w:r>
+        <w:rPr>
+          <w:noProof/>
+        </w:rPr>
+        <w:drawing>
+          <wp:inline distT="0" distB="0" distL="0" distR="0" wp14:anchorId="555B680A" wp14:editId="379A92EC">
+            <wp:extent cx="4814721" cy="1133475"/>
+            <wp:effectExtent l="0" t="0" r="5080" b="0"/>
+            <wp:docPr id="1542217013" name="Imagem 13"/>
+            <wp:cNvGraphicFramePr>
+              <a:graphicFrameLocks xmlns:a="http://schemas.openxmlformats.org/drawingml/2006/main" noChangeAspect="1"/>
+            </wp:cNvGraphicFramePr>
+            <a:graphic xmlns:a="http://schemas.openxmlformats.org/drawingml/2006/main">
+              <a:graphicData uri="http://schemas.openxmlformats.org/drawingml/2006/picture">
+                <pic:pic xmlns:pic="http://schemas.openxmlformats.org/drawingml/2006/picture">
+                  <pic:nvPicPr>
+                    <pic:cNvPr id="0" name="Picture 33"/>
+                    <pic:cNvPicPr>
+                      <a:picLocks noChangeAspect="1" noChangeArrowheads="1"/>
+                    </pic:cNvPicPr>
+                  </pic:nvPicPr>
+                  <pic:blipFill>
+                    <a:blip r:embed="rId30">
+                      <a:extLst>
+                        <a:ext uri="{28A0092B-C50C-407E-A947-70E740481C1C}">
+                          <a14:useLocalDpi xmlns:a14="http://schemas.microsoft.com/office/drawing/2010/main" val="0"/>
+                        </a:ext>
+                      </a:extLst>
+                    </a:blip>
+                    <a:srcRect/>
+                    <a:stretch>
+                      <a:fillRect/>
+                    </a:stretch>
+                  </pic:blipFill>
+                  <pic:spPr bwMode="auto">
+                    <a:xfrm>
+                      <a:off x="0" y="0"/>
+                      <a:ext cx="4818444" cy="1134351"/>
+                    </a:xfrm>
+                    <a:prstGeom prst="rect">
+                      <a:avLst/>
+                    </a:prstGeom>
+                    <a:noFill/>
+                    <a:ln>
+                      <a:noFill/>
+                    </a:ln>
+                  </pic:spPr>
+                </pic:pic>
+              </a:graphicData>
+            </a:graphic>
+          </wp:inline>
+        </w:drawing>
+      </w:r>
+      <w:r>
+        <w:br/>
+        <w:t xml:space="preserve">O primeiro valor é o </w:t>
+      </w:r>
+      <w:r>
+        <w:rPr>
+          <w:b/>
+          <w:bCs/>
+        </w:rPr>
+        <w:t>início</w:t>
+      </w:r>
+      <w:r>
+        <w:t xml:space="preserve"> e o segundo é o </w:t>
+      </w:r>
+      <w:r>
+        <w:rPr>
+          <w:b/>
+          <w:bCs/>
+        </w:rPr>
+        <w:t>fim</w:t>
+      </w:r>
+      <w:r>
+        <w:t>. Caso não sejam especificados nenhum valor, será copiada a matriz inteira.</w:t>
+      </w:r>
+    </w:p>
+    <w:p>
+      <w:pPr>
+        <w:pStyle w:val="PargrafodaLista"/>
+        <w:numPr>
+          <w:ilvl w:val="0"/>
+          <w:numId w:val="6"/>
+        </w:numPr>
+      </w:pPr>
+      <w:r>
+        <w:rPr>
+          <w:rFonts w:ascii="Consolas" w:hAnsi="Consolas"/>
+          <w:b/>
+          <w:bCs/>
+        </w:rPr>
+        <w:t>‘</w:t>
+      </w:r>
+      <w:proofErr w:type="gramStart"/>
+      <w:r>
+        <w:rPr>
+          <w:rFonts w:ascii="Consolas" w:hAnsi="Consolas"/>
+          <w:b/>
+          <w:bCs/>
+        </w:rPr>
+        <w:t>splice(</w:t>
+      </w:r>
+      <w:proofErr w:type="gramEnd"/>
+      <w:r>
+        <w:rPr>
+          <w:rFonts w:ascii="Consolas" w:hAnsi="Consolas"/>
+          <w:b/>
+          <w:bCs/>
+        </w:rPr>
+        <w:t>)’:</w:t>
+      </w:r>
+      <w:r>
+        <w:t xml:space="preserve"> Adiciona, remove ou substitui elementos em posições específicas na matriz.</w:t>
+      </w:r>
+      <w:r>
+        <w:br/>
+      </w:r>
+      <w:r>
+        <w:rPr>
+          <w:noProof/>
+        </w:rPr>
+        <w:drawing>
+          <wp:inline distT="0" distB="0" distL="0" distR="0" wp14:anchorId="7A3D97DB" wp14:editId="40E045CD">
+            <wp:extent cx="4933950" cy="1662829"/>
+            <wp:effectExtent l="0" t="0" r="0" b="0"/>
+            <wp:docPr id="1960575672" name="Imagem 14"/>
+            <wp:cNvGraphicFramePr>
+              <a:graphicFrameLocks xmlns:a="http://schemas.openxmlformats.org/drawingml/2006/main" noChangeAspect="1"/>
+            </wp:cNvGraphicFramePr>
+            <a:graphic xmlns:a="http://schemas.openxmlformats.org/drawingml/2006/main">
+              <a:graphicData uri="http://schemas.openxmlformats.org/drawingml/2006/picture">
+                <pic:pic xmlns:pic="http://schemas.openxmlformats.org/drawingml/2006/picture">
+                  <pic:nvPicPr>
+                    <pic:cNvPr id="0" name="Picture 35"/>
+                    <pic:cNvPicPr>
+                      <a:picLocks noChangeAspect="1" noChangeArrowheads="1"/>
+                    </pic:cNvPicPr>
+                  </pic:nvPicPr>
+                  <pic:blipFill>
+                    <a:blip r:embed="rId31">
+                      <a:extLst>
+                        <a:ext uri="{28A0092B-C50C-407E-A947-70E740481C1C}">
+                          <a14:useLocalDpi xmlns:a14="http://schemas.microsoft.com/office/drawing/2010/main" val="0"/>
+                        </a:ext>
+                      </a:extLst>
+                    </a:blip>
+                    <a:srcRect/>
+                    <a:stretch>
+                      <a:fillRect/>
+                    </a:stretch>
+                  </pic:blipFill>
+                  <pic:spPr bwMode="auto">
+                    <a:xfrm>
+                      <a:off x="0" y="0"/>
+                      <a:ext cx="4948487" cy="1667728"/>
+                    </a:xfrm>
+                    <a:prstGeom prst="rect">
+                      <a:avLst/>
+                    </a:prstGeom>
+                    <a:noFill/>
+                    <a:ln>
+                      <a:noFill/>
+                    </a:ln>
+                  </pic:spPr>
+                </pic:pic>
+              </a:graphicData>
+            </a:graphic>
+          </wp:inline>
+        </w:drawing>
+      </w:r>
+      <w:r>
+        <w:br/>
+        <w:t>O primeiro valor é a posição em que começará as alterações.</w:t>
+      </w:r>
+      <w:r>
+        <w:br/>
+        <w:t>O segundo valor é a quantidade de valores que serão excluídos.</w:t>
+      </w:r>
+      <w:r>
+        <w:br/>
+        <w:t>Do terceiro valor em diante são os valores a serem adicionados.</w:t>
+      </w:r>
+      <w:r>
+        <w:br/>
+      </w:r>
+      <w:r>
+        <w:rPr>
+          <w:noProof/>
+        </w:rPr>
+        <w:lastRenderedPageBreak/>
+        <w:drawing>
+          <wp:inline distT="0" distB="0" distL="0" distR="0" wp14:anchorId="54EE4708" wp14:editId="6939EC4C">
+            <wp:extent cx="5114925" cy="1723821"/>
+            <wp:effectExtent l="0" t="0" r="0" b="0"/>
+            <wp:docPr id="1525326997" name="Imagem 15"/>
+            <wp:cNvGraphicFramePr>
+              <a:graphicFrameLocks xmlns:a="http://schemas.openxmlformats.org/drawingml/2006/main" noChangeAspect="1"/>
+            </wp:cNvGraphicFramePr>
+            <a:graphic xmlns:a="http://schemas.openxmlformats.org/drawingml/2006/main">
+              <a:graphicData uri="http://schemas.openxmlformats.org/drawingml/2006/picture">
+                <pic:pic xmlns:pic="http://schemas.openxmlformats.org/drawingml/2006/picture">
+                  <pic:nvPicPr>
+                    <pic:cNvPr id="0" name="Picture 37"/>
+                    <pic:cNvPicPr>
+                      <a:picLocks noChangeAspect="1" noChangeArrowheads="1"/>
+                    </pic:cNvPicPr>
+                  </pic:nvPicPr>
+                  <pic:blipFill>
+                    <a:blip r:embed="rId32">
+                      <a:extLst>
+                        <a:ext uri="{28A0092B-C50C-407E-A947-70E740481C1C}">
+                          <a14:useLocalDpi xmlns:a14="http://schemas.microsoft.com/office/drawing/2010/main" val="0"/>
+                        </a:ext>
+                      </a:extLst>
+                    </a:blip>
+                    <a:srcRect/>
+                    <a:stretch>
+                      <a:fillRect/>
+                    </a:stretch>
+                  </pic:blipFill>
+                  <pic:spPr bwMode="auto">
+                    <a:xfrm>
+                      <a:off x="0" y="0"/>
+                      <a:ext cx="5130234" cy="1728980"/>
+                    </a:xfrm>
+                    <a:prstGeom prst="rect">
+                      <a:avLst/>
+                    </a:prstGeom>
+                    <a:noFill/>
+                    <a:ln>
+                      <a:noFill/>
+                    </a:ln>
+                  </pic:spPr>
+                </pic:pic>
+              </a:graphicData>
+            </a:graphic>
+          </wp:inline>
+        </w:drawing>
+      </w:r>
+      <w:r>
+        <w:br/>
+        <w:t>Neste exemplo, os três primeiros valores a partir da posição 1 serão excluídos.</w:t>
+      </w:r>
+      <w:r>
+        <w:br/>
+        <w:t>É importante ressaltar que tudo isso modifica a matriz original.</w:t>
+      </w:r>
+    </w:p>
+    <w:p>
+      <w:pPr>
+        <w:pStyle w:val="PargrafodaLista"/>
+        <w:numPr>
+          <w:ilvl w:val="0"/>
+          <w:numId w:val="6"/>
+        </w:numPr>
+      </w:pPr>
+      <w:r>
+        <w:rPr>
+          <w:rFonts w:ascii="Consolas" w:hAnsi="Consolas"/>
+          <w:b/>
+          <w:bCs/>
+        </w:rPr>
+        <w:t>‘</w:t>
+      </w:r>
+      <w:proofErr w:type="gramStart"/>
+      <w:r>
+        <w:rPr>
+          <w:rFonts w:ascii="Consolas" w:hAnsi="Consolas"/>
+          <w:b/>
+          <w:bCs/>
+        </w:rPr>
+        <w:t>concat(</w:t>
+      </w:r>
+      <w:proofErr w:type="gramEnd"/>
+      <w:r>
+        <w:rPr>
+          <w:rFonts w:ascii="Consolas" w:hAnsi="Consolas"/>
+          <w:b/>
+          <w:bCs/>
+        </w:rPr>
+        <w:t>)’:</w:t>
+      </w:r>
+      <w:r>
+        <w:t xml:space="preserve"> Combina duas ou mais matrizes, concatenando-as.</w:t>
+      </w:r>
+      <w:r>
+        <w:br/>
+      </w:r>
+      <w:r>
+        <w:rPr>
+          <w:noProof/>
+        </w:rPr>
+        <w:drawing>
+          <wp:inline distT="0" distB="0" distL="0" distR="0" wp14:anchorId="0BA6F616" wp14:editId="2BF9DB42">
+            <wp:extent cx="4457700" cy="2203689"/>
+            <wp:effectExtent l="0" t="0" r="0" b="6350"/>
+            <wp:docPr id="897251340" name="Imagem 16"/>
+            <wp:cNvGraphicFramePr>
+              <a:graphicFrameLocks xmlns:a="http://schemas.openxmlformats.org/drawingml/2006/main" noChangeAspect="1"/>
+            </wp:cNvGraphicFramePr>
+            <a:graphic xmlns:a="http://schemas.openxmlformats.org/drawingml/2006/main">
+              <a:graphicData uri="http://schemas.openxmlformats.org/drawingml/2006/picture">
+                <pic:pic xmlns:pic="http://schemas.openxmlformats.org/drawingml/2006/picture">
+                  <pic:nvPicPr>
+                    <pic:cNvPr id="0" name="Picture 39"/>
+                    <pic:cNvPicPr>
+                      <a:picLocks noChangeAspect="1" noChangeArrowheads="1"/>
+                    </pic:cNvPicPr>
+                  </pic:nvPicPr>
+                  <pic:blipFill>
+                    <a:blip r:embed="rId33">
+                      <a:extLst>
+                        <a:ext uri="{28A0092B-C50C-407E-A947-70E740481C1C}">
+                          <a14:useLocalDpi xmlns:a14="http://schemas.microsoft.com/office/drawing/2010/main" val="0"/>
+                        </a:ext>
+                      </a:extLst>
+                    </a:blip>
+                    <a:srcRect/>
+                    <a:stretch>
+                      <a:fillRect/>
+                    </a:stretch>
+                  </pic:blipFill>
+                  <pic:spPr bwMode="auto">
+                    <a:xfrm>
+                      <a:off x="0" y="0"/>
+                      <a:ext cx="4463039" cy="2206328"/>
+                    </a:xfrm>
+                    <a:prstGeom prst="rect">
+                      <a:avLst/>
+                    </a:prstGeom>
+                    <a:noFill/>
+                    <a:ln>
+                      <a:noFill/>
+                    </a:ln>
+                  </pic:spPr>
+                </pic:pic>
+              </a:graphicData>
+            </a:graphic>
+          </wp:inline>
+        </w:drawing>
+      </w:r>
+    </w:p>
+    <w:p>
+      <w:pPr>
+        <w:pStyle w:val="PargrafodaLista"/>
+        <w:numPr>
+          <w:ilvl w:val="0"/>
+          <w:numId w:val="6"/>
+        </w:numPr>
+      </w:pPr>
+      <w:r>
+        <w:rPr>
+          <w:rFonts w:ascii="Consolas" w:hAnsi="Consolas"/>
+          <w:b/>
+          <w:bCs/>
+        </w:rPr>
+        <w:t>‘</w:t>
+      </w:r>
+      <w:proofErr w:type="gramStart"/>
+      <w:r>
+        <w:rPr>
+          <w:rFonts w:ascii="Consolas" w:hAnsi="Consolas"/>
+          <w:b/>
+          <w:bCs/>
+        </w:rPr>
+        <w:t>reverse(</w:t>
+      </w:r>
+      <w:proofErr w:type="gramEnd"/>
+      <w:r>
+        <w:rPr>
+          <w:rFonts w:ascii="Consolas" w:hAnsi="Consolas"/>
+          <w:b/>
+          <w:bCs/>
+        </w:rPr>
+        <w:t>)’:</w:t>
+      </w:r>
+      <w:r>
+        <w:t xml:space="preserve"> Inverte a posição dos elementos na matriz.</w:t>
+      </w:r>
+      <w:r>
+        <w:br/>
+      </w:r>
+      <w:r>
+        <w:rPr>
+          <w:noProof/>
+        </w:rPr>
+        <w:drawing>
+          <wp:inline distT="0" distB="0" distL="0" distR="0" wp14:anchorId="327CA838" wp14:editId="2137D3CC">
+            <wp:extent cx="4325766" cy="1628775"/>
+            <wp:effectExtent l="0" t="0" r="0" b="0"/>
+            <wp:docPr id="194149939" name="Imagem 25"/>
+            <wp:cNvGraphicFramePr>
+              <a:graphicFrameLocks xmlns:a="http://schemas.openxmlformats.org/drawingml/2006/main" noChangeAspect="1"/>
+            </wp:cNvGraphicFramePr>
+            <a:graphic xmlns:a="http://schemas.openxmlformats.org/drawingml/2006/main">
+              <a:graphicData uri="http://schemas.openxmlformats.org/drawingml/2006/picture">
+                <pic:pic xmlns:pic="http://schemas.openxmlformats.org/drawingml/2006/picture">
+                  <pic:nvPicPr>
+                    <pic:cNvPr id="0" name="Picture 57"/>
+                    <pic:cNvPicPr>
+                      <a:picLocks noChangeAspect="1" noChangeArrowheads="1"/>
+                    </pic:cNvPicPr>
+                  </pic:nvPicPr>
+                  <pic:blipFill>
+                    <a:blip r:embed="rId34">
+                      <a:extLst>
+                        <a:ext uri="{28A0092B-C50C-407E-A947-70E740481C1C}">
+                          <a14:useLocalDpi xmlns:a14="http://schemas.microsoft.com/office/drawing/2010/main" val="0"/>
+                        </a:ext>
+                      </a:extLst>
+                    </a:blip>
+                    <a:srcRect/>
+                    <a:stretch>
+                      <a:fillRect/>
+                    </a:stretch>
+                  </pic:blipFill>
+                  <pic:spPr bwMode="auto">
+                    <a:xfrm>
+                      <a:off x="0" y="0"/>
+                      <a:ext cx="4331284" cy="1630853"/>
+                    </a:xfrm>
+                    <a:prstGeom prst="rect">
+                      <a:avLst/>
+                    </a:prstGeom>
+                    <a:noFill/>
+                    <a:ln>
+                      <a:noFill/>
+                    </a:ln>
+                  </pic:spPr>
+                </pic:pic>
+              </a:graphicData>
+            </a:graphic>
+          </wp:inline>
+        </w:drawing>
+      </w:r>
+      <w:r>
+        <w:br/>
+        <w:t>Isso altera a matriz original.</w:t>
+      </w:r>
+    </w:p>
+    <w:p>
+      <w:pPr>
+        <w:pStyle w:val="PargrafodaLista"/>
+        <w:numPr>
+          <w:ilvl w:val="0"/>
+          <w:numId w:val="6"/>
+        </w:numPr>
+      </w:pPr>
+      <w:r>
+        <w:rPr>
+          <w:rFonts w:ascii="Consolas" w:hAnsi="Consolas"/>
+          <w:b/>
+          <w:bCs/>
+        </w:rPr>
+        <w:lastRenderedPageBreak/>
+        <w:t>‘</w:t>
+      </w:r>
+      <w:proofErr w:type="gramStart"/>
+      <w:r>
+        <w:rPr>
+          <w:rFonts w:ascii="Consolas" w:hAnsi="Consolas"/>
+          <w:b/>
+          <w:bCs/>
+        </w:rPr>
+        <w:t>sort(</w:t>
+      </w:r>
+      <w:proofErr w:type="gramEnd"/>
+      <w:r>
+        <w:rPr>
+          <w:rFonts w:ascii="Consolas" w:hAnsi="Consolas"/>
+          <w:b/>
+          <w:bCs/>
+        </w:rPr>
+        <w:t>)’:</w:t>
+      </w:r>
+      <w:r>
+        <w:t xml:space="preserve"> Organiza a matriz em ordem alfabética e numérica.</w:t>
+      </w:r>
+      <w:r>
+        <w:br/>
+      </w:r>
+      <w:r>
+        <w:rPr>
+          <w:noProof/>
+        </w:rPr>
+        <w:drawing>
+          <wp:inline distT="0" distB="0" distL="0" distR="0" wp14:anchorId="4A0EE602" wp14:editId="338AE021">
+            <wp:extent cx="4325766" cy="1628775"/>
+            <wp:effectExtent l="0" t="0" r="0" b="0"/>
+            <wp:docPr id="1047274848" name="Imagem 26"/>
+            <wp:cNvGraphicFramePr>
+              <a:graphicFrameLocks xmlns:a="http://schemas.openxmlformats.org/drawingml/2006/main" noChangeAspect="1"/>
+            </wp:cNvGraphicFramePr>
+            <a:graphic xmlns:a="http://schemas.openxmlformats.org/drawingml/2006/main">
+              <a:graphicData uri="http://schemas.openxmlformats.org/drawingml/2006/picture">
+                <pic:pic xmlns:pic="http://schemas.openxmlformats.org/drawingml/2006/picture">
+                  <pic:nvPicPr>
+                    <pic:cNvPr id="0" name="Picture 59"/>
+                    <pic:cNvPicPr>
+                      <a:picLocks noChangeAspect="1" noChangeArrowheads="1"/>
+                    </pic:cNvPicPr>
+                  </pic:nvPicPr>
+                  <pic:blipFill>
+                    <a:blip r:embed="rId35">
+                      <a:extLst>
+                        <a:ext uri="{28A0092B-C50C-407E-A947-70E740481C1C}">
+                          <a14:useLocalDpi xmlns:a14="http://schemas.microsoft.com/office/drawing/2010/main" val="0"/>
+                        </a:ext>
+                      </a:extLst>
+                    </a:blip>
+                    <a:srcRect/>
+                    <a:stretch>
+                      <a:fillRect/>
+                    </a:stretch>
+                  </pic:blipFill>
+                  <pic:spPr bwMode="auto">
+                    <a:xfrm>
+                      <a:off x="0" y="0"/>
+                      <a:ext cx="4329406" cy="1630146"/>
+                    </a:xfrm>
+                    <a:prstGeom prst="rect">
+                      <a:avLst/>
+                    </a:prstGeom>
+                    <a:noFill/>
+                    <a:ln>
+                      <a:noFill/>
+                    </a:ln>
+                  </pic:spPr>
+                </pic:pic>
+              </a:graphicData>
+            </a:graphic>
+          </wp:inline>
+        </w:drawing>
+      </w:r>
+    </w:p>
+    <w:p>
+      <w:pPr>
+        <w:pStyle w:val="PargrafodaLista"/>
+        <w:numPr>
+          <w:ilvl w:val="0"/>
+          <w:numId w:val="6"/>
+        </w:numPr>
+      </w:pPr>
+      <w:r>
+        <w:rPr>
+          <w:rFonts w:ascii="Consolas" w:hAnsi="Consolas"/>
+          <w:b/>
+          <w:bCs/>
+        </w:rPr>
+        <w:t>‘</w:t>
+      </w:r>
+      <w:proofErr w:type="gramStart"/>
+      <w:r>
+        <w:rPr>
+          <w:rFonts w:ascii="Consolas" w:hAnsi="Consolas"/>
+          <w:b/>
+          <w:bCs/>
+        </w:rPr>
+        <w:t>join(</w:t>
+      </w:r>
+      <w:proofErr w:type="gramEnd"/>
+      <w:r>
+        <w:rPr>
+          <w:rFonts w:ascii="Consolas" w:hAnsi="Consolas"/>
+          <w:b/>
+          <w:bCs/>
+        </w:rPr>
+        <w:t>)’:</w:t>
+      </w:r>
+      <w:r>
+        <w:t xml:space="preserve"> Cria uma string a partir dos elementos que compõem a matriz. Os elementos são separados por um caractere especificado.</w:t>
+      </w:r>
+      <w:r>
+        <w:br/>
+      </w:r>
+      <w:r>
+        <w:rPr>
+          <w:noProof/>
+        </w:rPr>
+        <w:drawing>
+          <wp:inline distT="0" distB="0" distL="0" distR="0" wp14:anchorId="3124403A" wp14:editId="65D6960D">
+            <wp:extent cx="4853607" cy="1438275"/>
+            <wp:effectExtent l="0" t="0" r="4445" b="0"/>
+            <wp:docPr id="1943498311" name="Imagem 17"/>
+            <wp:cNvGraphicFramePr>
+              <a:graphicFrameLocks xmlns:a="http://schemas.openxmlformats.org/drawingml/2006/main" noChangeAspect="1"/>
+            </wp:cNvGraphicFramePr>
+            <a:graphic xmlns:a="http://schemas.openxmlformats.org/drawingml/2006/main">
+              <a:graphicData uri="http://schemas.openxmlformats.org/drawingml/2006/picture">
+                <pic:pic xmlns:pic="http://schemas.openxmlformats.org/drawingml/2006/picture">
+                  <pic:nvPicPr>
+                    <pic:cNvPr id="0" name="Picture 41"/>
+                    <pic:cNvPicPr>
+                      <a:picLocks noChangeAspect="1" noChangeArrowheads="1"/>
+                    </pic:cNvPicPr>
+                  </pic:nvPicPr>
+                  <pic:blipFill>
+                    <a:blip r:embed="rId36">
+                      <a:extLst>
+                        <a:ext uri="{28A0092B-C50C-407E-A947-70E740481C1C}">
+                          <a14:useLocalDpi xmlns:a14="http://schemas.microsoft.com/office/drawing/2010/main" val="0"/>
+                        </a:ext>
+                      </a:extLst>
+                    </a:blip>
+                    <a:srcRect/>
+                    <a:stretch>
+                      <a:fillRect/>
+                    </a:stretch>
+                  </pic:blipFill>
+                  <pic:spPr bwMode="auto">
+                    <a:xfrm>
+                      <a:off x="0" y="0"/>
+                      <a:ext cx="4860802" cy="1440407"/>
+                    </a:xfrm>
+                    <a:prstGeom prst="rect">
+                      <a:avLst/>
+                    </a:prstGeom>
+                    <a:noFill/>
+                    <a:ln>
+                      <a:noFill/>
+                    </a:ln>
+                  </pic:spPr>
+                </pic:pic>
+              </a:graphicData>
+            </a:graphic>
+          </wp:inline>
+        </w:drawing>
+      </w:r>
+    </w:p>
+    <w:p>
+      <w:pPr>
+        <w:pStyle w:val="PargrafodaLista"/>
+        <w:numPr>
+          <w:ilvl w:val="0"/>
+          <w:numId w:val="6"/>
+        </w:numPr>
+      </w:pPr>
+      <w:r>
+        <w:rPr>
+          <w:rFonts w:ascii="Consolas" w:hAnsi="Consolas"/>
+          <w:b/>
+          <w:bCs/>
+        </w:rPr>
+        <w:t>‘indexOf’:</w:t>
+      </w:r>
+      <w:r>
+        <w:t xml:space="preserve"> Encontra a posição do primeiro elemento especificado, ou </w:t>
+      </w:r>
+      <w:r>
+        <w:rPr>
+          <w:rFonts w:ascii="Consolas" w:hAnsi="Consolas"/>
+          <w:b/>
+          <w:bCs/>
+        </w:rPr>
+        <w:t>‘-1’</w:t>
+      </w:r>
+      <w:r>
+        <w:t xml:space="preserve"> caso elemento não exista dentro da matriz.</w:t>
+      </w:r>
+      <w:r>
+        <w:br/>
+      </w:r>
+      <w:r>
+        <w:rPr>
+          <w:noProof/>
+        </w:rPr>
+        <w:drawing>
+          <wp:inline distT="0" distB="0" distL="0" distR="0" wp14:anchorId="36BD68BC" wp14:editId="2C97DAA3">
+            <wp:extent cx="4973176" cy="3048000"/>
+            <wp:effectExtent l="0" t="0" r="0" b="0"/>
+            <wp:docPr id="183788742" name="Imagem 18"/>
+            <wp:cNvGraphicFramePr>
+              <a:graphicFrameLocks xmlns:a="http://schemas.openxmlformats.org/drawingml/2006/main" noChangeAspect="1"/>
+            </wp:cNvGraphicFramePr>
+            <a:graphic xmlns:a="http://schemas.openxmlformats.org/drawingml/2006/main">
+              <a:graphicData uri="http://schemas.openxmlformats.org/drawingml/2006/picture">
+                <pic:pic xmlns:pic="http://schemas.openxmlformats.org/drawingml/2006/picture">
+                  <pic:nvPicPr>
+                    <pic:cNvPr id="0" name="Picture 43"/>
+                    <pic:cNvPicPr>
+                      <a:picLocks noChangeAspect="1" noChangeArrowheads="1"/>
+                    </pic:cNvPicPr>
+                  </pic:nvPicPr>
+                  <pic:blipFill>
+                    <a:blip r:embed="rId37">
+                      <a:extLst>
+                        <a:ext uri="{28A0092B-C50C-407E-A947-70E740481C1C}">
+                          <a14:useLocalDpi xmlns:a14="http://schemas.microsoft.com/office/drawing/2010/main" val="0"/>
+                        </a:ext>
+                      </a:extLst>
+                    </a:blip>
+                    <a:srcRect/>
+                    <a:stretch>
+                      <a:fillRect/>
+                    </a:stretch>
+                  </pic:blipFill>
+                  <pic:spPr bwMode="auto">
+                    <a:xfrm>
+                      <a:off x="0" y="0"/>
+                      <a:ext cx="4976713" cy="3050168"/>
+                    </a:xfrm>
+                    <a:prstGeom prst="rect">
+                      <a:avLst/>
+                    </a:prstGeom>
+                    <a:noFill/>
+                    <a:ln>
+                      <a:noFill/>
+                    </a:ln>
+                  </pic:spPr>
+                </pic:pic>
+              </a:graphicData>
+            </a:graphic>
+          </wp:inline>
+        </w:drawing>
+      </w:r>
+    </w:p>
+    <w:p>
+      <w:pPr>
+        <w:pStyle w:val="PargrafodaLista"/>
+        <w:numPr>
+          <w:ilvl w:val="0"/>
+          <w:numId w:val="6"/>
+        </w:numPr>
+      </w:pPr>
+      <w:r>
+        <w:rPr>
+          <w:rFonts w:ascii="Consolas" w:hAnsi="Consolas"/>
+          <w:b/>
+          <w:bCs/>
+        </w:rPr>
+        <w:t>‘lastIndexOf’:</w:t>
+      </w:r>
+      <w:r>
+        <w:t xml:space="preserve"> Encontra a posição do último elemento especificado, ou </w:t>
+      </w:r>
+      <w:r>
+        <w:rPr>
+          <w:rFonts w:ascii="Consolas" w:hAnsi="Consolas"/>
+          <w:b/>
+          <w:bCs/>
+        </w:rPr>
+        <w:t>‘-1’</w:t>
+      </w:r>
+      <w:r>
+        <w:t xml:space="preserve"> caso elemento não exista dentro da </w:t>
+      </w:r>
+      <w:r>
+        <w:lastRenderedPageBreak/>
+        <w:t>matriz.</w:t>
+      </w:r>
+      <w:r>
+        <w:br/>
+      </w:r>
+      <w:r>
+        <w:rPr>
+          <w:noProof/>
+        </w:rPr>
+        <w:drawing>
+          <wp:inline distT="0" distB="0" distL="0" distR="0" wp14:anchorId="160D6941" wp14:editId="157648C0">
+            <wp:extent cx="4886325" cy="2994771"/>
+            <wp:effectExtent l="0" t="0" r="0" b="0"/>
+            <wp:docPr id="1750485282" name="Imagem 19"/>
+            <wp:cNvGraphicFramePr>
+              <a:graphicFrameLocks xmlns:a="http://schemas.openxmlformats.org/drawingml/2006/main" noChangeAspect="1"/>
+            </wp:cNvGraphicFramePr>
+            <a:graphic xmlns:a="http://schemas.openxmlformats.org/drawingml/2006/main">
+              <a:graphicData uri="http://schemas.openxmlformats.org/drawingml/2006/picture">
+                <pic:pic xmlns:pic="http://schemas.openxmlformats.org/drawingml/2006/picture">
+                  <pic:nvPicPr>
+                    <pic:cNvPr id="0" name="Picture 45"/>
+                    <pic:cNvPicPr>
+                      <a:picLocks noChangeAspect="1" noChangeArrowheads="1"/>
+                    </pic:cNvPicPr>
+                  </pic:nvPicPr>
+                  <pic:blipFill>
+                    <a:blip r:embed="rId38">
+                      <a:extLst>
+                        <a:ext uri="{28A0092B-C50C-407E-A947-70E740481C1C}">
+                          <a14:useLocalDpi xmlns:a14="http://schemas.microsoft.com/office/drawing/2010/main" val="0"/>
+                        </a:ext>
+                      </a:extLst>
+                    </a:blip>
+                    <a:srcRect/>
+                    <a:stretch>
+                      <a:fillRect/>
+                    </a:stretch>
+                  </pic:blipFill>
+                  <pic:spPr bwMode="auto">
+                    <a:xfrm>
+                      <a:off x="0" y="0"/>
+                      <a:ext cx="4908666" cy="3008464"/>
+                    </a:xfrm>
+                    <a:prstGeom prst="rect">
+                      <a:avLst/>
+                    </a:prstGeom>
+                    <a:noFill/>
+                    <a:ln>
+                      <a:noFill/>
+                    </a:ln>
+                  </pic:spPr>
+                </pic:pic>
+              </a:graphicData>
+            </a:graphic>
+          </wp:inline>
+        </w:drawing>
+      </w:r>
+    </w:p>
+    <w:p>
+      <w:pPr>
+        <w:pStyle w:val="PargrafodaLista"/>
+        <w:numPr>
+          <w:ilvl w:val="0"/>
+          <w:numId w:val="6"/>
+        </w:numPr>
+      </w:pPr>
+      <w:r>
+        <w:rPr>
+          <w:rFonts w:ascii="Consolas" w:hAnsi="Consolas"/>
+          <w:b/>
+          <w:bCs/>
+        </w:rPr>
+        <w:t>‘forEach’:</w:t>
+      </w:r>
+      <w:r>
+        <w:t xml:space="preserve"> Executa uma função para cada elemento dentro da matriz.</w:t>
+      </w:r>
+      <w:r>
+        <w:br/>
+      </w:r>
+      <w:r>
+        <w:rPr>
+          <w:noProof/>
+        </w:rPr>
+        <w:drawing>
+          <wp:inline distT="0" distB="0" distL="0" distR="0" wp14:anchorId="3D003573" wp14:editId="4C8CD7C3">
+            <wp:extent cx="4972685" cy="952552"/>
+            <wp:effectExtent l="0" t="0" r="0" b="0"/>
+            <wp:docPr id="46093236" name="Imagem 20"/>
+            <wp:cNvGraphicFramePr>
+              <a:graphicFrameLocks xmlns:a="http://schemas.openxmlformats.org/drawingml/2006/main" noChangeAspect="1"/>
+            </wp:cNvGraphicFramePr>
+            <a:graphic xmlns:a="http://schemas.openxmlformats.org/drawingml/2006/main">
+              <a:graphicData uri="http://schemas.openxmlformats.org/drawingml/2006/picture">
+                <pic:pic xmlns:pic="http://schemas.openxmlformats.org/drawingml/2006/picture">
+                  <pic:nvPicPr>
+                    <pic:cNvPr id="0" name="Picture 47"/>
+                    <pic:cNvPicPr>
+                      <a:picLocks noChangeAspect="1" noChangeArrowheads="1"/>
+                    </pic:cNvPicPr>
+                  </pic:nvPicPr>
+                  <pic:blipFill>
+                    <a:blip r:embed="rId39">
+                      <a:extLst>
+                        <a:ext uri="{28A0092B-C50C-407E-A947-70E740481C1C}">
+                          <a14:useLocalDpi xmlns:a14="http://schemas.microsoft.com/office/drawing/2010/main" val="0"/>
+                        </a:ext>
+                      </a:extLst>
+                    </a:blip>
+                    <a:srcRect/>
+                    <a:stretch>
+                      <a:fillRect/>
+                    </a:stretch>
+                  </pic:blipFill>
+                  <pic:spPr bwMode="auto">
+                    <a:xfrm>
+                      <a:off x="0" y="0"/>
+                      <a:ext cx="4974549" cy="952909"/>
+                    </a:xfrm>
+                    <a:prstGeom prst="rect">
+                      <a:avLst/>
+                    </a:prstGeom>
+                    <a:noFill/>
+                    <a:ln>
+                      <a:noFill/>
+                    </a:ln>
+                  </pic:spPr>
+                </pic:pic>
+              </a:graphicData>
+            </a:graphic>
+          </wp:inline>
+        </w:drawing>
+      </w:r>
+      <w:r>
+        <w:br/>
+        <w:t xml:space="preserve">Nesse caso, a função </w:t>
+      </w:r>
+      <w:r>
+        <w:rPr>
+          <w:rFonts w:ascii="Consolas" w:hAnsi="Consolas"/>
+        </w:rPr>
+        <w:t>‘funcao’</w:t>
+      </w:r>
+      <w:r>
+        <w:t xml:space="preserve"> será executada cinco vezes, uma para cada elemento dentro da matriz.</w:t>
+      </w:r>
+      <w:r>
+        <w:br/>
+      </w:r>
+      <w:r>
+        <w:rPr>
+          <w:noProof/>
+        </w:rPr>
+        <w:drawing>
+          <wp:inline distT="0" distB="0" distL="0" distR="0" wp14:anchorId="35A46C49" wp14:editId="3C4FADAB">
+            <wp:extent cx="5276850" cy="2568307"/>
+            <wp:effectExtent l="0" t="0" r="0" b="3810"/>
+            <wp:docPr id="370033799" name="Imagem 21"/>
+            <wp:cNvGraphicFramePr>
+              <a:graphicFrameLocks xmlns:a="http://schemas.openxmlformats.org/drawingml/2006/main" noChangeAspect="1"/>
+            </wp:cNvGraphicFramePr>
+            <a:graphic xmlns:a="http://schemas.openxmlformats.org/drawingml/2006/main">
+              <a:graphicData uri="http://schemas.openxmlformats.org/drawingml/2006/picture">
+                <pic:pic xmlns:pic="http://schemas.openxmlformats.org/drawingml/2006/picture">
+                  <pic:nvPicPr>
+                    <pic:cNvPr id="0" name="Picture 49"/>
+                    <pic:cNvPicPr>
+                      <a:picLocks noChangeAspect="1" noChangeArrowheads="1"/>
+                    </pic:cNvPicPr>
+                  </pic:nvPicPr>
+                  <pic:blipFill>
+                    <a:blip r:embed="rId40" cstate="print">
+                      <a:extLst>
+                        <a:ext uri="{28A0092B-C50C-407E-A947-70E740481C1C}">
+                          <a14:useLocalDpi xmlns:a14="http://schemas.microsoft.com/office/drawing/2010/main" val="0"/>
+                        </a:ext>
+                      </a:extLst>
+                    </a:blip>
+                    <a:srcRect/>
+                    <a:stretch>
+                      <a:fillRect/>
+                    </a:stretch>
+                  </pic:blipFill>
+                  <pic:spPr bwMode="auto">
+                    <a:xfrm>
+                      <a:off x="0" y="0"/>
+                      <a:ext cx="5289734" cy="2574578"/>
+                    </a:xfrm>
+                    <a:prstGeom prst="rect">
+                      <a:avLst/>
+                    </a:prstGeom>
+                    <a:noFill/>
+                    <a:ln>
+                      <a:noFill/>
+                    </a:ln>
+                  </pic:spPr>
+                </pic:pic>
+              </a:graphicData>
+            </a:graphic>
+          </wp:inline>
+        </w:drawing>
+      </w:r>
+      <w:r>
+        <w:br/>
+        <w:t>Nesse caso, é criado um bloco com uma função.</w:t>
+      </w:r>
+    </w:p>
+    <w:p>
+      <w:pPr>
+        <w:pStyle w:val="PargrafodaLista"/>
+        <w:numPr>
+          <w:ilvl w:val="0"/>
+          <w:numId w:val="6"/>
+        </w:numPr>
+      </w:pPr>
+      <w:r>
+        <w:rPr>
+          <w:rFonts w:ascii="Consolas" w:hAnsi="Consolas"/>
+          <w:b/>
+          <w:bCs/>
+        </w:rPr>
+        <w:t>‘map’:</w:t>
+      </w:r>
+      <w:r>
+        <w:t xml:space="preserve"> Permite criar uma nova matriz com base em uma matriz existente por meio de uma função.</w:t>
+      </w:r>
+      <w:r>
+        <w:br/>
+      </w:r>
+      <w:r>
+        <w:rPr>
+          <w:noProof/>
+        </w:rPr>
+        <w:lastRenderedPageBreak/>
+        <w:drawing>
+          <wp:inline distT="0" distB="0" distL="0" distR="0" wp14:anchorId="2404E036" wp14:editId="68190CF7">
+            <wp:extent cx="4537626" cy="4343400"/>
+            <wp:effectExtent l="0" t="0" r="0" b="0"/>
+            <wp:docPr id="438127103" name="Imagem 23"/>
+            <wp:cNvGraphicFramePr>
+              <a:graphicFrameLocks xmlns:a="http://schemas.openxmlformats.org/drawingml/2006/main" noChangeAspect="1"/>
+            </wp:cNvGraphicFramePr>
+            <a:graphic xmlns:a="http://schemas.openxmlformats.org/drawingml/2006/main">
+              <a:graphicData uri="http://schemas.openxmlformats.org/drawingml/2006/picture">
+                <pic:pic xmlns:pic="http://schemas.openxmlformats.org/drawingml/2006/picture">
+                  <pic:nvPicPr>
+                    <pic:cNvPr id="0" name="Picture 53"/>
+                    <pic:cNvPicPr>
+                      <a:picLocks noChangeAspect="1" noChangeArrowheads="1"/>
+                    </pic:cNvPicPr>
+                  </pic:nvPicPr>
+                  <pic:blipFill>
+                    <a:blip r:embed="rId41">
+                      <a:extLst>
+                        <a:ext uri="{28A0092B-C50C-407E-A947-70E740481C1C}">
+                          <a14:useLocalDpi xmlns:a14="http://schemas.microsoft.com/office/drawing/2010/main" val="0"/>
+                        </a:ext>
+                      </a:extLst>
+                    </a:blip>
+                    <a:srcRect/>
+                    <a:stretch>
+                      <a:fillRect/>
+                    </a:stretch>
+                  </pic:blipFill>
+                  <pic:spPr bwMode="auto">
+                    <a:xfrm>
+                      <a:off x="0" y="0"/>
+                      <a:ext cx="4548645" cy="4353948"/>
+                    </a:xfrm>
+                    <a:prstGeom prst="rect">
+                      <a:avLst/>
+                    </a:prstGeom>
+                    <a:noFill/>
+                    <a:ln>
+                      <a:noFill/>
+                    </a:ln>
+                  </pic:spPr>
+                </pic:pic>
+              </a:graphicData>
+            </a:graphic>
+          </wp:inline>
+        </w:drawing>
+      </w:r>
+      <w:r>
+        <w:br/>
+        <w:t xml:space="preserve">No exemplo acima, cada valor da matriz é multiplicado por 2, e ao final, a matriz </w:t>
+      </w:r>
+      <w:r>
+        <w:rPr>
+          <w:rFonts w:ascii="Consolas" w:hAnsi="Consolas"/>
+          <w:b/>
+          <w:bCs/>
+        </w:rPr>
+        <w:t>‘dMatriz’</w:t>
+      </w:r>
+      <w:r>
+        <w:t xml:space="preserve"> possui todos os valores da primeira matriz, só que dobrados.</w:t>
+      </w:r>
+      <w:r>
+        <w:br/>
+      </w:r>
+      <w:r>
+        <w:rPr>
+          <w:noProof/>
+        </w:rPr>
+        <w:drawing>
+          <wp:inline distT="0" distB="0" distL="0" distR="0" wp14:anchorId="4D536804" wp14:editId="15704470">
+            <wp:extent cx="5237981" cy="3448050"/>
+            <wp:effectExtent l="0" t="0" r="1270" b="0"/>
+            <wp:docPr id="1718725452" name="Imagem 24"/>
+            <wp:cNvGraphicFramePr>
+              <a:graphicFrameLocks xmlns:a="http://schemas.openxmlformats.org/drawingml/2006/main" noChangeAspect="1"/>
+            </wp:cNvGraphicFramePr>
+            <a:graphic xmlns:a="http://schemas.openxmlformats.org/drawingml/2006/main">
+              <a:graphicData uri="http://schemas.openxmlformats.org/drawingml/2006/picture">
+                <pic:pic xmlns:pic="http://schemas.openxmlformats.org/drawingml/2006/picture">
+                  <pic:nvPicPr>
+                    <pic:cNvPr id="0" name="Picture 55"/>
+                    <pic:cNvPicPr>
+                      <a:picLocks noChangeAspect="1" noChangeArrowheads="1"/>
+                    </pic:cNvPicPr>
+                  </pic:nvPicPr>
+                  <pic:blipFill>
+                    <a:blip r:embed="rId42">
+                      <a:extLst>
+                        <a:ext uri="{28A0092B-C50C-407E-A947-70E740481C1C}">
+                          <a14:useLocalDpi xmlns:a14="http://schemas.microsoft.com/office/drawing/2010/main" val="0"/>
+                        </a:ext>
+                      </a:extLst>
+                    </a:blip>
+                    <a:srcRect/>
+                    <a:stretch>
+                      <a:fillRect/>
+                    </a:stretch>
+                  </pic:blipFill>
+                  <pic:spPr bwMode="auto">
+                    <a:xfrm>
+                      <a:off x="0" y="0"/>
+                      <a:ext cx="5240627" cy="3449792"/>
+                    </a:xfrm>
+                    <a:prstGeom prst="rect">
+                      <a:avLst/>
+                    </a:prstGeom>
+                    <a:noFill/>
+                    <a:ln>
+                      <a:noFill/>
+                    </a:ln>
+                  </pic:spPr>
+                </pic:pic>
+              </a:graphicData>
+            </a:graphic>
+          </wp:inline>
+        </w:drawing>
+      </w:r>
+      <w:r>
+        <w:br/>
+      </w:r>
+      <w:r>
+        <w:lastRenderedPageBreak/>
+        <w:t>Essa é uma versão em que a função a ser executada foi criada junto à declaração. Ela funciona da mesma forma.</w:t>
+      </w:r>
+    </w:p>
+    <w:p>
+      <w:pPr>
+        <w:pStyle w:val="PargrafodaLista"/>
+        <w:numPr>
+          <w:ilvl w:val="0"/>
+          <w:numId w:val="6"/>
+        </w:numPr>
+      </w:pPr>
+      <w:r>
+        <w:rPr>
+          <w:rFonts w:ascii="Consolas" w:hAnsi="Consolas"/>
+          <w:b/>
+          <w:bCs/>
+        </w:rPr>
+        <w:t>‘</w:t>
+      </w:r>
+      <w:proofErr w:type="gramStart"/>
+      <w:r>
+        <w:rPr>
+          <w:rFonts w:ascii="Consolas" w:hAnsi="Consolas"/>
+          <w:b/>
+          <w:bCs/>
+        </w:rPr>
+        <w:t>filter(</w:t>
+      </w:r>
+      <w:proofErr w:type="gramEnd"/>
+      <w:r>
+        <w:rPr>
+          <w:rFonts w:ascii="Consolas" w:hAnsi="Consolas"/>
+          <w:b/>
+          <w:bCs/>
+        </w:rPr>
+        <w:t>)’:</w:t>
+      </w:r>
+      <w:r>
+        <w:t xml:space="preserve"> Retorna uma nova matriz apenas com os elementos verdadeiros em relação ao </w:t>
+      </w:r>
+      <w:r>
+        <w:rPr>
+          <w:rFonts w:ascii="Consolas" w:hAnsi="Consolas"/>
+        </w:rPr>
+        <w:t>callback</w:t>
+      </w:r>
+      <w:r>
+        <w:rPr>
+          <w:rFonts w:ascii="Consolas" w:hAnsi="Consolas"/>
+        </w:rPr>
+        <w:t xml:space="preserve"> </w:t>
+      </w:r>
+      <w:r>
+        <w:t>executado</w:t>
+      </w:r>
+      <w:r>
+        <w:t>.</w:t>
+      </w:r>
+      <w:r>
+        <w:br/>
+      </w:r>
+      <w:r>
+        <w:rPr>
+          <w:noProof/>
+        </w:rPr>
+        <w:drawing>
+          <wp:inline distT="0" distB="0" distL="0" distR="0" wp14:anchorId="41BB9931" wp14:editId="171C097C">
+            <wp:extent cx="4953000" cy="1857375"/>
+            <wp:effectExtent l="0" t="0" r="0" b="9525"/>
+            <wp:docPr id="1014632248" name="Imagem 27"/>
+            <wp:cNvGraphicFramePr>
+              <a:graphicFrameLocks xmlns:a="http://schemas.openxmlformats.org/drawingml/2006/main" noChangeAspect="1"/>
+            </wp:cNvGraphicFramePr>
+            <a:graphic xmlns:a="http://schemas.openxmlformats.org/drawingml/2006/main">
+              <a:graphicData uri="http://schemas.openxmlformats.org/drawingml/2006/picture">
+                <pic:pic xmlns:pic="http://schemas.openxmlformats.org/drawingml/2006/picture">
+                  <pic:nvPicPr>
+                    <pic:cNvPr id="0" name="Picture 61"/>
+                    <pic:cNvPicPr>
+                      <a:picLocks noChangeAspect="1" noChangeArrowheads="1"/>
+                    </pic:cNvPicPr>
+                  </pic:nvPicPr>
+                  <pic:blipFill>
+                    <a:blip r:embed="rId43">
+                      <a:extLst>
+                        <a:ext uri="{28A0092B-C50C-407E-A947-70E740481C1C}">
+                          <a14:useLocalDpi xmlns:a14="http://schemas.microsoft.com/office/drawing/2010/main" val="0"/>
+                        </a:ext>
+                      </a:extLst>
+                    </a:blip>
+                    <a:srcRect/>
+                    <a:stretch>
+                      <a:fillRect/>
+                    </a:stretch>
+                  </pic:blipFill>
+                  <pic:spPr bwMode="auto">
+                    <a:xfrm>
+                      <a:off x="0" y="0"/>
+                      <a:ext cx="4953000" cy="1857375"/>
+                    </a:xfrm>
+                    <a:prstGeom prst="rect">
+                      <a:avLst/>
+                    </a:prstGeom>
+                    <a:noFill/>
+                    <a:ln>
+                      <a:noFill/>
+                    </a:ln>
+                  </pic:spPr>
+                </pic:pic>
+              </a:graphicData>
+            </a:graphic>
+          </wp:inline>
+        </w:drawing>
+      </w:r>
+    </w:p>
+    <w:p>
+      <w:pPr>
+        <w:pStyle w:val="PargrafodaLista"/>
+        <w:numPr>
+          <w:ilvl w:val="0"/>
+          <w:numId w:val="6"/>
+        </w:numPr>
+      </w:pPr>
+      <w:r>
+        <w:rPr>
+          <w:rFonts w:ascii="Consolas" w:hAnsi="Consolas"/>
+          <w:b/>
+          <w:bCs/>
+        </w:rPr>
+        <w:t>‘</w:t>
+      </w:r>
+      <w:proofErr w:type="gramStart"/>
+      <w:r>
+        <w:rPr>
+          <w:rFonts w:ascii="Consolas" w:hAnsi="Consolas"/>
+          <w:b/>
+          <w:bCs/>
+        </w:rPr>
+        <w:t>every(</w:t>
+      </w:r>
+      <w:proofErr w:type="gramEnd"/>
+      <w:r>
+        <w:rPr>
+          <w:rFonts w:ascii="Consolas" w:hAnsi="Consolas"/>
+          <w:b/>
+          <w:bCs/>
+        </w:rPr>
+        <w:t>)</w:t>
+      </w:r>
+      <w:r>
+        <w:rPr>
+          <w:rFonts w:ascii="Consolas" w:hAnsi="Consolas"/>
+          <w:b/>
+          <w:bCs/>
+        </w:rPr>
+        <w:t>’:</w:t>
+      </w:r>
+      <w:r>
+        <w:t xml:space="preserve"> </w:t>
+      </w:r>
+      <w:r>
+        <w:t xml:space="preserve">Retorna </w:t>
+      </w:r>
+      <w:r>
+        <w:rPr>
+          <w:rFonts w:ascii="Consolas" w:hAnsi="Consolas"/>
+          <w:b/>
+          <w:bCs/>
+        </w:rPr>
+        <w:t>‘true’</w:t>
+      </w:r>
+      <w:r>
+        <w:t xml:space="preserve"> se todos os elementos forem verdadeiros de acordo com o </w:t>
+      </w:r>
+      <w:r>
+        <w:rPr>
+          <w:rFonts w:ascii="Consolas" w:hAnsi="Consolas"/>
+        </w:rPr>
+        <w:t>callback</w:t>
+      </w:r>
+      <w:r>
+        <w:t>.</w:t>
+      </w:r>
+      <w:r>
+        <w:br/>
+      </w:r>
+      <w:r>
+        <w:rPr>
+          <w:noProof/>
+        </w:rPr>
+        <w:drawing>
+          <wp:inline distT="0" distB="0" distL="0" distR="0" wp14:anchorId="1B39ED36" wp14:editId="0D6944F8">
+            <wp:extent cx="5019675" cy="1782622"/>
+            <wp:effectExtent l="0" t="0" r="0" b="8255"/>
+            <wp:docPr id="107040537" name="Imagem 28"/>
+            <wp:cNvGraphicFramePr>
+              <a:graphicFrameLocks xmlns:a="http://schemas.openxmlformats.org/drawingml/2006/main" noChangeAspect="1"/>
+            </wp:cNvGraphicFramePr>
+            <a:graphic xmlns:a="http://schemas.openxmlformats.org/drawingml/2006/main">
+              <a:graphicData uri="http://schemas.openxmlformats.org/drawingml/2006/picture">
+                <pic:pic xmlns:pic="http://schemas.openxmlformats.org/drawingml/2006/picture">
+                  <pic:nvPicPr>
+                    <pic:cNvPr id="0" name="Picture 63"/>
+                    <pic:cNvPicPr>
+                      <a:picLocks noChangeAspect="1" noChangeArrowheads="1"/>
+                    </pic:cNvPicPr>
+                  </pic:nvPicPr>
+                  <pic:blipFill>
+                    <a:blip r:embed="rId44">
+                      <a:extLst>
+                        <a:ext uri="{28A0092B-C50C-407E-A947-70E740481C1C}">
+                          <a14:useLocalDpi xmlns:a14="http://schemas.microsoft.com/office/drawing/2010/main" val="0"/>
+                        </a:ext>
+                      </a:extLst>
+                    </a:blip>
+                    <a:srcRect/>
+                    <a:stretch>
+                      <a:fillRect/>
+                    </a:stretch>
+                  </pic:blipFill>
+                  <pic:spPr bwMode="auto">
+                    <a:xfrm>
+                      <a:off x="0" y="0"/>
+                      <a:ext cx="5036288" cy="1788522"/>
+                    </a:xfrm>
+                    <a:prstGeom prst="rect">
+                      <a:avLst/>
+                    </a:prstGeom>
+                    <a:noFill/>
+                    <a:ln>
+                      <a:noFill/>
+                    </a:ln>
+                  </pic:spPr>
+                </pic:pic>
+              </a:graphicData>
+            </a:graphic>
+          </wp:inline>
+        </w:drawing>
+      </w:r>
+    </w:p>
+    <w:p>
+      <w:pPr>
+        <w:pStyle w:val="PargrafodaLista"/>
+        <w:numPr>
+          <w:ilvl w:val="0"/>
+          <w:numId w:val="6"/>
+        </w:numPr>
+      </w:pPr>
+      <w:r>
+        <w:rPr>
+          <w:rFonts w:ascii="Consolas" w:hAnsi="Consolas"/>
+          <w:b/>
+          <w:bCs/>
+        </w:rPr>
+        <w:t>‘</w:t>
+      </w:r>
+      <w:proofErr w:type="gramStart"/>
+      <w:r>
+        <w:rPr>
+          <w:rFonts w:ascii="Consolas" w:hAnsi="Consolas"/>
+          <w:b/>
+          <w:bCs/>
+        </w:rPr>
+        <w:t>some(</w:t>
+      </w:r>
+      <w:proofErr w:type="gramEnd"/>
+      <w:r>
+        <w:rPr>
+          <w:rFonts w:ascii="Consolas" w:hAnsi="Consolas"/>
+          <w:b/>
+          <w:bCs/>
+        </w:rPr>
+        <w:t>)’:</w:t>
+      </w:r>
+      <w:r>
+        <w:t xml:space="preserve"> Retorna </w:t>
+      </w:r>
+      <w:r>
+        <w:rPr>
+          <w:rFonts w:ascii="Consolas" w:hAnsi="Consolas"/>
+          <w:b/>
+          <w:bCs/>
+        </w:rPr>
+        <w:t>‘true’</w:t>
+      </w:r>
+      <w:r>
+        <w:t xml:space="preserve"> se pelo menos um elemento for verdadeiro de acordo com o </w:t>
+      </w:r>
+      <w:r>
+        <w:rPr>
+          <w:rFonts w:ascii="Consolas" w:hAnsi="Consolas"/>
+        </w:rPr>
+        <w:t>callback</w:t>
+      </w:r>
+      <w:r>
+        <w:t>.</w:t>
+      </w:r>
+      <w:r>
+        <w:br/>
+      </w:r>
+      <w:r>
+        <w:rPr>
+          <w:noProof/>
+        </w:rPr>
+        <w:drawing>
+          <wp:inline distT="0" distB="0" distL="0" distR="0" wp14:anchorId="07FFDB90" wp14:editId="3E198D50">
+            <wp:extent cx="4857750" cy="1746254"/>
+            <wp:effectExtent l="0" t="0" r="0" b="6350"/>
+            <wp:docPr id="253371984" name="Imagem 29"/>
+            <wp:cNvGraphicFramePr>
+              <a:graphicFrameLocks xmlns:a="http://schemas.openxmlformats.org/drawingml/2006/main" noChangeAspect="1"/>
+            </wp:cNvGraphicFramePr>
+            <a:graphic xmlns:a="http://schemas.openxmlformats.org/drawingml/2006/main">
+              <a:graphicData uri="http://schemas.openxmlformats.org/drawingml/2006/picture">
+                <pic:pic xmlns:pic="http://schemas.openxmlformats.org/drawingml/2006/picture">
+                  <pic:nvPicPr>
+                    <pic:cNvPr id="0" name="Picture 65"/>
+                    <pic:cNvPicPr>
+                      <a:picLocks noChangeAspect="1" noChangeArrowheads="1"/>
+                    </pic:cNvPicPr>
+                  </pic:nvPicPr>
+                  <pic:blipFill>
+                    <a:blip r:embed="rId45">
+                      <a:extLst>
+                        <a:ext uri="{28A0092B-C50C-407E-A947-70E740481C1C}">
+                          <a14:useLocalDpi xmlns:a14="http://schemas.microsoft.com/office/drawing/2010/main" val="0"/>
+                        </a:ext>
+                      </a:extLst>
+                    </a:blip>
+                    <a:srcRect/>
+                    <a:stretch>
+                      <a:fillRect/>
+                    </a:stretch>
+                  </pic:blipFill>
+                  <pic:spPr bwMode="auto">
+                    <a:xfrm>
+                      <a:off x="0" y="0"/>
+                      <a:ext cx="4868237" cy="1750024"/>
+                    </a:xfrm>
+                    <a:prstGeom prst="rect">
+                      <a:avLst/>
+                    </a:prstGeom>
+                    <a:noFill/>
+                    <a:ln>
+                      <a:noFill/>
+                    </a:ln>
+                  </pic:spPr>
+                </pic:pic>
+              </a:graphicData>
+            </a:graphic>
+          </wp:inline>
+        </w:drawing>
+      </w:r>
+    </w:p>
+    <w:p>
+      <w:pPr>
+        <w:pStyle w:val="PargrafodaLista"/>
+        <w:numPr>
+          <w:ilvl w:val="0"/>
+          <w:numId w:val="6"/>
+        </w:numPr>
+      </w:pPr>
+      <w:r>
+        <w:rPr>
+          <w:rFonts w:ascii="Consolas" w:hAnsi="Consolas"/>
+          <w:b/>
+          <w:bCs/>
+        </w:rPr>
+        <w:lastRenderedPageBreak/>
+        <w:t>‘</w:t>
+      </w:r>
+      <w:proofErr w:type="gramStart"/>
+      <w:r>
+        <w:rPr>
+          <w:rFonts w:ascii="Consolas" w:hAnsi="Consolas"/>
+          <w:b/>
+          <w:bCs/>
+        </w:rPr>
+        <w:t>reduce(</w:t>
+      </w:r>
+      <w:proofErr w:type="gramEnd"/>
+      <w:r>
+        <w:rPr>
+          <w:rFonts w:ascii="Consolas" w:hAnsi="Consolas"/>
+          <w:b/>
+          <w:bCs/>
+        </w:rPr>
+        <w:t>)’:</w:t>
+      </w:r>
+      <w:r>
+        <w:t xml:space="preserve"> Reduz uma matriz inteira para um valor único de acordo com o </w:t>
+      </w:r>
+      <w:r>
+        <w:rPr>
+          <w:rFonts w:ascii="Consolas" w:hAnsi="Consolas"/>
+        </w:rPr>
+        <w:t>callback</w:t>
+      </w:r>
+      <w:r>
+        <w:t>.</w:t>
+      </w:r>
+      <w:r>
+        <w:br/>
+      </w:r>
+      <w:r>
+        <w:rPr>
+          <w:noProof/>
+        </w:rPr>
+        <w:drawing>
+          <wp:inline distT="0" distB="0" distL="0" distR="0" wp14:anchorId="40B23521" wp14:editId="62D33830">
+            <wp:extent cx="5076825" cy="1433976"/>
+            <wp:effectExtent l="0" t="0" r="0" b="0"/>
+            <wp:docPr id="923770402" name="Imagem 30"/>
+            <wp:cNvGraphicFramePr>
+              <a:graphicFrameLocks xmlns:a="http://schemas.openxmlformats.org/drawingml/2006/main" noChangeAspect="1"/>
+            </wp:cNvGraphicFramePr>
+            <a:graphic xmlns:a="http://schemas.openxmlformats.org/drawingml/2006/main">
+              <a:graphicData uri="http://schemas.openxmlformats.org/drawingml/2006/picture">
+                <pic:pic xmlns:pic="http://schemas.openxmlformats.org/drawingml/2006/picture">
+                  <pic:nvPicPr>
+                    <pic:cNvPr id="0" name="Picture 67"/>
+                    <pic:cNvPicPr>
+                      <a:picLocks noChangeAspect="1" noChangeArrowheads="1"/>
+                    </pic:cNvPicPr>
+                  </pic:nvPicPr>
+                  <pic:blipFill>
+                    <a:blip r:embed="rId46" cstate="print">
+                      <a:extLst>
+                        <a:ext uri="{28A0092B-C50C-407E-A947-70E740481C1C}">
+                          <a14:useLocalDpi xmlns:a14="http://schemas.microsoft.com/office/drawing/2010/main" val="0"/>
+                        </a:ext>
+                      </a:extLst>
+                    </a:blip>
+                    <a:srcRect/>
+                    <a:stretch>
+                      <a:fillRect/>
+                    </a:stretch>
+                  </pic:blipFill>
+                  <pic:spPr bwMode="auto">
+                    <a:xfrm>
+                      <a:off x="0" y="0"/>
+                      <a:ext cx="5081014" cy="1435159"/>
+                    </a:xfrm>
+                    <a:prstGeom prst="rect">
+                      <a:avLst/>
+                    </a:prstGeom>
+                    <a:noFill/>
+                    <a:ln>
+                      <a:noFill/>
+                    </a:ln>
+                  </pic:spPr>
+                </pic:pic>
+              </a:graphicData>
+            </a:graphic>
+          </wp:inline>
+        </w:drawing>
+      </w:r>
+    </w:p>
+    <w:p>
+      <w:pPr>
+        <w:pStyle w:val="PargrafodaLista"/>
+        <w:numPr>
+          <w:ilvl w:val="0"/>
+          <w:numId w:val="6"/>
+        </w:numPr>
+      </w:pPr>
+      <w:r>
+        <w:rPr>
+          <w:rFonts w:ascii="Consolas" w:hAnsi="Consolas"/>
+          <w:b/>
+          <w:bCs/>
+        </w:rPr>
+        <w:t>‘</w:t>
+      </w:r>
+      <w:proofErr w:type="gramStart"/>
+      <w:r>
+        <w:rPr>
+          <w:rFonts w:ascii="Consolas" w:hAnsi="Consolas"/>
+          <w:b/>
+          <w:bCs/>
+        </w:rPr>
+        <w:t>reduceRight(</w:t>
+      </w:r>
+      <w:proofErr w:type="gramEnd"/>
+      <w:r>
+        <w:rPr>
+          <w:rFonts w:ascii="Consolas" w:hAnsi="Consolas"/>
+          <w:b/>
+          <w:bCs/>
+        </w:rPr>
+        <w:t>)’:</w:t>
+      </w:r>
+      <w:r>
+        <w:t xml:space="preserve"> É como o </w:t>
+      </w:r>
+      <w:r>
+        <w:rPr>
+          <w:rFonts w:ascii="Consolas" w:hAnsi="Consolas"/>
+        </w:rPr>
+        <w:t>‘reduce()’</w:t>
+      </w:r>
+      <w:r>
+        <w:t>, porém atuando da direita para à esquerda.</w:t>
+      </w:r>
+    </w:p>
+    <w:p>
+      <w:pPr>
+        <w:rPr>
+          <w:b/>
+          <w:bCs/>
+          <w:sz w:val="24"/>
+          <w:szCs w:val="24"/>
+        </w:rPr>
+      </w:pPr>
+      <w:r>
+        <w:rPr>
+          <w:rFonts w:ascii="Calibri" w:hAnsi="Calibri" w:cs="Calibri"/>
+          <w:b/>
+          <w:bCs/>
+          <w:i/>
+          <w:iCs/>
+          <w:color w:val="004DBB"/>
+          <w:sz w:val="28"/>
+          <w:szCs w:val="28"/>
+        </w:rPr>
+        <w:pict w14:anchorId="3FCDDA3C">
+          <v:rect id="_x0000_i1093" style="width:0;height:1.5pt" o:hralign="center" o:hrstd="t" o:hr="t" fillcolor="#a0a0a0" stroked="f"/>
+        </w:pict>
+      </w:r>
+    </w:p>
+    <w:p>
+      <w:pPr>
+        <w:pStyle w:val="Ttulo1"/>
+      </w:pPr>
     </w:p>
     <w:sectPr>
       <w:pgSz w:w="11906" w:h="16838"/>
@@ -2025,9 +4705,9 @@
 <file path=word/numbering.xml><?xml version="1.0" encoding="utf-8"?>
 <w:numbering xmlns:wpc="http://schemas.microsoft.com/office/word/2010/wordprocessingCanvas" xmlns:cx="http://schemas.microsoft.com/office/drawing/2014/chartex" xmlns:cx1="http://schemas.microsoft.com/office/drawing/2015/9/8/chartex" xmlns:cx2="http://schemas.microsoft.com/office/drawing/2015/10/21/chartex" xmlns:cx3="http://schemas.microsoft.com/office/drawing/2016/5/9/chartex" xmlns:cx4="http://schemas.microsoft.com/office/drawing/2016/5/10/chartex" xmlns:cx5="http://schemas.microsoft.com/office/drawing/2016/5/11/chartex" xmlns:cx6="http://schemas.microsoft.com/office/drawing/2016/5/12/chartex" xmlns:cx7="http://schemas.microsoft.com/office/drawing/2016/5/13/chartex" xmlns:cx8="http://schemas.microsoft.com/office/drawing/2016/5/14/chartex" xmlns:mc="http://schemas.openxmlformats.org/markup-compatibility/2006" xmlns:aink="http://schemas.microsoft.com/office/drawing/2016/ink" xmlns:am3d="http://schemas.microsoft.com/office/drawing/2017/model3d" xmlns:o="urn:schemas-microsoft-com:office:office" xmlns:oel="http://schemas.microsoft.com/office/2019/extlst" xmlns:r="http://schemas.openxmlformats.org/officeDocument/2006/relationships" xmlns:m="http://schemas.openxmlformats.org/officeDocument/2006/math" xmlns:v="urn:schemas-microsoft-com:vml" xmlns:wp14="http://schemas.microsoft.com/office/word/2010/wordprocessingDrawing" xmlns:wp="http://schemas.openxmlformats.org/drawingml/2006/wordprocessingDrawing" xmlns:w10="urn:schemas-microsoft-com:office:word" xmlns:w="http://schemas.openxmlformats.org/wordprocessingml/2006/main" xmlns:w14="http://schemas.microsoft.com/office/word/2010/wordml" xmlns:w15="http://schemas.microsoft.com/office/word/2012/wordml" xmlns:w16cex="http://schemas.microsoft.com/office/word/2018/wordml/cex" xmlns:w16cid="http://schemas.microsoft.com/office/word/2016/wordml/cid" xmlns:w16="http://schemas.microsoft.com/office/word/2018/wordml" xmlns:w16sdtdh="http://schemas.microsoft.com/office/word/2020/wordml/sdtdatahash" xmlns:w16se="http://schemas.microsoft.com/office/word/2015/wordml/symex" xmlns:wpg="http://schemas.microsoft.com/office/word/2010/wordprocessingGroup" xmlns:wpi="http://schemas.microsoft.com/office/word/2010/wordprocessingInk" xmlns:wne="http://schemas.microsoft.com/office/word/2006/wordml" xmlns:wps="http://schemas.microsoft.com/office/word/2010/wordprocessingShape" mc:Ignorable="w14 w15 w16se w16cid w16 w16cex w16sdtdh wp14">
   <w:abstractNum w:abstractNumId="0" w15:restartNumberingAfterBreak="0">
-    <w:nsid w:val="3555332F"/>
+    <w:nsid w:val="2BDC6339"/>
     <w:multiLevelType w:val="hybridMultilevel"/>
-    <w:tmpl w:val="79529B32"/>
+    <w:tmpl w:val="B44A1108"/>
     <w:lvl w:ilvl="0" w:tplc="04160001">
       <w:start w:val="1"/>
       <w:numFmt w:val="bullet"/>
@@ -2138,9 +4818,9 @@
     </w:lvl>
   </w:abstractNum>
   <w:abstractNum w:abstractNumId="1" w15:restartNumberingAfterBreak="0">
-    <w:nsid w:val="4783360A"/>
+    <w:nsid w:val="3555332F"/>
     <w:multiLevelType w:val="hybridMultilevel"/>
-    <w:tmpl w:val="BD808C64"/>
+    <w:tmpl w:val="79529B32"/>
     <w:lvl w:ilvl="0" w:tplc="04160001">
       <w:start w:val="1"/>
       <w:numFmt w:val="bullet"/>
@@ -2251,9 +4931,9 @@
     </w:lvl>
   </w:abstractNum>
   <w:abstractNum w:abstractNumId="2" w15:restartNumberingAfterBreak="0">
-    <w:nsid w:val="4F9E30C3"/>
+    <w:nsid w:val="4783360A"/>
     <w:multiLevelType w:val="hybridMultilevel"/>
-    <w:tmpl w:val="C43A8DC8"/>
+    <w:tmpl w:val="BD808C64"/>
     <w:lvl w:ilvl="0" w:tplc="04160001">
       <w:start w:val="1"/>
       <w:numFmt w:val="bullet"/>
@@ -2364,9 +5044,9 @@
     </w:lvl>
   </w:abstractNum>
   <w:abstractNum w:abstractNumId="3" w15:restartNumberingAfterBreak="0">
-    <w:nsid w:val="76FF706E"/>
+    <w:nsid w:val="4F9E30C3"/>
     <w:multiLevelType w:val="hybridMultilevel"/>
-    <w:tmpl w:val="09DC9416"/>
+    <w:tmpl w:val="C43A8DC8"/>
     <w:lvl w:ilvl="0" w:tplc="04160001">
       <w:start w:val="1"/>
       <w:numFmt w:val="bullet"/>
@@ -2477,9 +5157,9 @@
     </w:lvl>
   </w:abstractNum>
   <w:abstractNum w:abstractNumId="4" w15:restartNumberingAfterBreak="0">
-    <w:nsid w:val="772941F7"/>
+    <w:nsid w:val="76FF706E"/>
     <w:multiLevelType w:val="hybridMultilevel"/>
-    <w:tmpl w:val="A49806A4"/>
+    <w:tmpl w:val="09DC9416"/>
     <w:lvl w:ilvl="0" w:tplc="04160001">
       <w:start w:val="1"/>
       <w:numFmt w:val="bullet"/>
@@ -2589,20 +5269,136 @@
       </w:rPr>
     </w:lvl>
   </w:abstractNum>
+  <w:abstractNum w:abstractNumId="5" w15:restartNumberingAfterBreak="0">
+    <w:nsid w:val="772941F7"/>
+    <w:multiLevelType w:val="hybridMultilevel"/>
+    <w:tmpl w:val="A49806A4"/>
+    <w:lvl w:ilvl="0" w:tplc="04160001">
+      <w:start w:val="1"/>
+      <w:numFmt w:val="bullet"/>
+      <w:lvlText w:val=""/>
+      <w:lvlJc w:val="left"/>
+      <w:pPr>
+        <w:ind w:left="720" w:hanging="360"/>
+      </w:pPr>
+      <w:rPr>
+        <w:rFonts w:ascii="Symbol" w:hAnsi="Symbol" w:hint="default"/>
+      </w:rPr>
+    </w:lvl>
+    <w:lvl w:ilvl="1" w:tplc="04160003" w:tentative="1">
+      <w:start w:val="1"/>
+      <w:numFmt w:val="bullet"/>
+      <w:lvlText w:val="o"/>
+      <w:lvlJc w:val="left"/>
+      <w:pPr>
+        <w:ind w:left="1440" w:hanging="360"/>
+      </w:pPr>
+      <w:rPr>
+        <w:rFonts w:ascii="Courier New" w:hAnsi="Courier New" w:cs="Courier New" w:hint="default"/>
+      </w:rPr>
+    </w:lvl>
+    <w:lvl w:ilvl="2" w:tplc="04160005" w:tentative="1">
+      <w:start w:val="1"/>
+      <w:numFmt w:val="bullet"/>
+      <w:lvlText w:val=""/>
+      <w:lvlJc w:val="left"/>
+      <w:pPr>
+        <w:ind w:left="2160" w:hanging="360"/>
+      </w:pPr>
+      <w:rPr>
+        <w:rFonts w:ascii="Wingdings" w:hAnsi="Wingdings" w:hint="default"/>
+      </w:rPr>
+    </w:lvl>
+    <w:lvl w:ilvl="3" w:tplc="04160001" w:tentative="1">
+      <w:start w:val="1"/>
+      <w:numFmt w:val="bullet"/>
+      <w:lvlText w:val=""/>
+      <w:lvlJc w:val="left"/>
+      <w:pPr>
+        <w:ind w:left="2880" w:hanging="360"/>
+      </w:pPr>
+      <w:rPr>
+        <w:rFonts w:ascii="Symbol" w:hAnsi="Symbol" w:hint="default"/>
+      </w:rPr>
+    </w:lvl>
+    <w:lvl w:ilvl="4" w:tplc="04160003" w:tentative="1">
+      <w:start w:val="1"/>
+      <w:numFmt w:val="bullet"/>
+      <w:lvlText w:val="o"/>
+      <w:lvlJc w:val="left"/>
+      <w:pPr>
+        <w:ind w:left="3600" w:hanging="360"/>
+      </w:pPr>
+      <w:rPr>
+        <w:rFonts w:ascii="Courier New" w:hAnsi="Courier New" w:cs="Courier New" w:hint="default"/>
+      </w:rPr>
+    </w:lvl>
+    <w:lvl w:ilvl="5" w:tplc="04160005" w:tentative="1">
+      <w:start w:val="1"/>
+      <w:numFmt w:val="bullet"/>
+      <w:lvlText w:val=""/>
+      <w:lvlJc w:val="left"/>
+      <w:pPr>
+        <w:ind w:left="4320" w:hanging="360"/>
+      </w:pPr>
+      <w:rPr>
+        <w:rFonts w:ascii="Wingdings" w:hAnsi="Wingdings" w:hint="default"/>
+      </w:rPr>
+    </w:lvl>
+    <w:lvl w:ilvl="6" w:tplc="04160001" w:tentative="1">
+      <w:start w:val="1"/>
+      <w:numFmt w:val="bullet"/>
+      <w:lvlText w:val=""/>
+      <w:lvlJc w:val="left"/>
+      <w:pPr>
+        <w:ind w:left="5040" w:hanging="360"/>
+      </w:pPr>
+      <w:rPr>
+        <w:rFonts w:ascii="Symbol" w:hAnsi="Symbol" w:hint="default"/>
+      </w:rPr>
+    </w:lvl>
+    <w:lvl w:ilvl="7" w:tplc="04160003" w:tentative="1">
+      <w:start w:val="1"/>
+      <w:numFmt w:val="bullet"/>
+      <w:lvlText w:val="o"/>
+      <w:lvlJc w:val="left"/>
+      <w:pPr>
+        <w:ind w:left="5760" w:hanging="360"/>
+      </w:pPr>
+      <w:rPr>
+        <w:rFonts w:ascii="Courier New" w:hAnsi="Courier New" w:cs="Courier New" w:hint="default"/>
+      </w:rPr>
+    </w:lvl>
+    <w:lvl w:ilvl="8" w:tplc="04160005" w:tentative="1">
+      <w:start w:val="1"/>
+      <w:numFmt w:val="bullet"/>
+      <w:lvlText w:val=""/>
+      <w:lvlJc w:val="left"/>
+      <w:pPr>
+        <w:ind w:left="6480" w:hanging="360"/>
+      </w:pPr>
+      <w:rPr>
+        <w:rFonts w:ascii="Wingdings" w:hAnsi="Wingdings" w:hint="default"/>
+      </w:rPr>
+    </w:lvl>
+  </w:abstractNum>
   <w:num w:numId="1" w16cid:durableId="2043704365">
-    <w:abstractNumId w:val="0"/>
+    <w:abstractNumId w:val="1"/>
   </w:num>
   <w:num w:numId="2" w16cid:durableId="1460756535">
+    <w:abstractNumId w:val="5"/>
+  </w:num>
+  <w:num w:numId="3" w16cid:durableId="1207833469">
+    <w:abstractNumId w:val="3"/>
+  </w:num>
+  <w:num w:numId="4" w16cid:durableId="891959978">
+    <w:abstractNumId w:val="2"/>
+  </w:num>
+  <w:num w:numId="5" w16cid:durableId="1308364229">
     <w:abstractNumId w:val="4"/>
   </w:num>
-  <w:num w:numId="3" w16cid:durableId="1207833469">
-    <w:abstractNumId w:val="2"/>
-  </w:num>
-  <w:num w:numId="4" w16cid:durableId="891959978">
-    <w:abstractNumId w:val="1"/>
-  </w:num>
-  <w:num w:numId="5" w16cid:durableId="1308364229">
-    <w:abstractNumId w:val="3"/>
+  <w:num w:numId="6" w16cid:durableId="1355038711">
+    <w:abstractNumId w:val="0"/>
   </w:num>
 </w:numbering>
 </file>

</xml_diff>